<commit_message>
Update Social Media Platform - Emmanuel.docx
</commit_message>
<xml_diff>
--- a/Social Media Platform - Emmanuel.docx
+++ b/Social Media Platform - Emmanuel.docx
@@ -1,10 +1,10 @@
 
 <file path=word/document.xml><?xml version="1.0" encoding="utf-8"?>
-<w:document xmlns:wpc="http://schemas.microsoft.com/office/word/2010/wordprocessingCanvas" xmlns:mc="http://schemas.openxmlformats.org/markup-compatibility/2006" xmlns:o="urn:schemas-microsoft-com:office:office" xmlns:r="http://schemas.openxmlformats.org/officeDocument/2006/relationships" xmlns:m="http://schemas.openxmlformats.org/officeDocument/2006/math" xmlns:v="urn:schemas-microsoft-com:vml" xmlns:wp14="http://schemas.microsoft.com/office/word/2010/wordprocessingDrawing" xmlns:wp="http://schemas.openxmlformats.org/drawingml/2006/wordprocessingDrawing" xmlns:w="http://schemas.openxmlformats.org/wordprocessingml/2006/main" xmlns:w14="http://schemas.microsoft.com/office/word/2010/wordml" xmlns:w10="urn:schemas-microsoft-com:office:word" xmlns:w15="http://schemas.microsoft.com/office/word/2012/wordml" xmlns:wpg="http://schemas.microsoft.com/office/word/2010/wordprocessingGroup" xmlns:wpi="http://schemas.microsoft.com/office/word/2010/wordprocessingInk" xmlns:wne="http://schemas.microsoft.com/office/word/2006/wordml" xmlns:wps="http://schemas.microsoft.com/office/word/2010/wordprocessingShape" xmlns:wpsCustomData="http://www.wps.cn/officeDocument/2013/wpsCustomData" mc:Ignorable="w14 w15 wp14">
+<w:document xmlns:wpc="http://schemas.microsoft.com/office/word/2010/wordprocessingCanvas" xmlns:cx="http://schemas.microsoft.com/office/drawing/2014/chartex" xmlns:cx1="http://schemas.microsoft.com/office/drawing/2015/9/8/chartex" xmlns:cx2="http://schemas.microsoft.com/office/drawing/2015/10/21/chartex" xmlns:cx3="http://schemas.microsoft.com/office/drawing/2016/5/9/chartex" xmlns:cx4="http://schemas.microsoft.com/office/drawing/2016/5/10/chartex" xmlns:cx5="http://schemas.microsoft.com/office/drawing/2016/5/11/chartex" xmlns:cx6="http://schemas.microsoft.com/office/drawing/2016/5/12/chartex" xmlns:cx7="http://schemas.microsoft.com/office/drawing/2016/5/13/chartex" xmlns:cx8="http://schemas.microsoft.com/office/drawing/2016/5/14/chartex" xmlns:mc="http://schemas.openxmlformats.org/markup-compatibility/2006" xmlns:aink="http://schemas.microsoft.com/office/drawing/2016/ink" xmlns:am3d="http://schemas.microsoft.com/office/drawing/2017/model3d" xmlns:o="urn:schemas-microsoft-com:office:office" xmlns:oel="http://schemas.microsoft.com/office/2019/extlst" xmlns:r="http://schemas.openxmlformats.org/officeDocument/2006/relationships" xmlns:m="http://schemas.openxmlformats.org/officeDocument/2006/math" xmlns:v="urn:schemas-microsoft-com:vml" xmlns:wp14="http://schemas.microsoft.com/office/word/2010/wordprocessingDrawing" xmlns:wp="http://schemas.openxmlformats.org/drawingml/2006/wordprocessingDrawing" xmlns:w10="urn:schemas-microsoft-com:office:word" xmlns:w="http://schemas.openxmlformats.org/wordprocessingml/2006/main" xmlns:w14="http://schemas.microsoft.com/office/word/2010/wordml" xmlns:w15="http://schemas.microsoft.com/office/word/2012/wordml" xmlns:w16cex="http://schemas.microsoft.com/office/word/2018/wordml/cex" xmlns:w16cid="http://schemas.microsoft.com/office/word/2016/wordml/cid" xmlns:w16="http://schemas.microsoft.com/office/word/2018/wordml" xmlns:w16sdtdh="http://schemas.microsoft.com/office/word/2020/wordml/sdtdatahash" xmlns:w16se="http://schemas.microsoft.com/office/word/2015/wordml/symex" xmlns:wpg="http://schemas.microsoft.com/office/word/2010/wordprocessingGroup" xmlns:wpi="http://schemas.microsoft.com/office/word/2010/wordprocessingInk" xmlns:wne="http://schemas.microsoft.com/office/word/2006/wordml" xmlns:wps="http://schemas.microsoft.com/office/word/2010/wordprocessingShape" mc:Ignorable="w14 w15 w16se w16cid w16 w16cex w16sdtdh wp14">
   <w:body>
     <w:p>
       <w:pPr>
-        <w:pStyle w:val="2"/>
+        <w:pStyle w:val="Heading1"/>
         <w:jc w:val="center"/>
         <w:rPr>
           <w:lang w:val="en-US"/>
@@ -23,6 +23,19 @@
           <w:lang w:val="en-US"/>
         </w:rPr>
       </w:pPr>
+      <w:r>
+        <w:rPr>
+          <w:lang w:val="en-US"/>
+        </w:rPr>
+        <w:t>This is an edit</w:t>
+      </w:r>
+    </w:p>
+    <w:p>
+      <w:pPr>
+        <w:rPr>
+          <w:lang w:val="en-US"/>
+        </w:rPr>
+      </w:pPr>
     </w:p>
     <w:p>
       <w:pPr>
@@ -38,11 +51,18 @@
       </w:r>
       <w:r>
         <w:rPr>
-          <w:rFonts w:hint="default"/>
           <w:lang w:val="en-IN"/>
         </w:rPr>
-        <w:t>/ReactJs</w:t>
-      </w:r>
+        <w:t>/</w:t>
+      </w:r>
+      <w:proofErr w:type="spellStart"/>
+      <w:r>
+        <w:rPr>
+          <w:lang w:val="en-IN"/>
+        </w:rPr>
+        <w:t>ReactJs</w:t>
+      </w:r>
+      <w:proofErr w:type="spellEnd"/>
       <w:r>
         <w:rPr>
           <w:lang w:val="en-US"/>
@@ -65,7 +85,7 @@
     </w:p>
     <w:p>
       <w:pPr>
-        <w:pStyle w:val="9"/>
+        <w:pStyle w:val="ListParagraph"/>
         <w:numPr>
           <w:ilvl w:val="0"/>
           <w:numId w:val="1"/>
@@ -83,7 +103,7 @@
     </w:p>
     <w:p>
       <w:pPr>
-        <w:pStyle w:val="9"/>
+        <w:pStyle w:val="ListParagraph"/>
         <w:numPr>
           <w:ilvl w:val="1"/>
           <w:numId w:val="1"/>
@@ -101,7 +121,7 @@
     </w:p>
     <w:p>
       <w:pPr>
-        <w:pStyle w:val="9"/>
+        <w:pStyle w:val="ListParagraph"/>
         <w:numPr>
           <w:ilvl w:val="0"/>
           <w:numId w:val="1"/>
@@ -119,7 +139,7 @@
     </w:p>
     <w:p>
       <w:pPr>
-        <w:pStyle w:val="9"/>
+        <w:pStyle w:val="ListParagraph"/>
         <w:numPr>
           <w:ilvl w:val="1"/>
           <w:numId w:val="1"/>
@@ -137,7 +157,7 @@
     </w:p>
     <w:p>
       <w:pPr>
-        <w:pStyle w:val="9"/>
+        <w:pStyle w:val="ListParagraph"/>
         <w:numPr>
           <w:ilvl w:val="0"/>
           <w:numId w:val="1"/>
@@ -155,7 +175,7 @@
     </w:p>
     <w:p>
       <w:pPr>
-        <w:pStyle w:val="9"/>
+        <w:pStyle w:val="ListParagraph"/>
         <w:numPr>
           <w:ilvl w:val="1"/>
           <w:numId w:val="1"/>
@@ -173,7 +193,7 @@
     </w:p>
     <w:p>
       <w:pPr>
-        <w:pStyle w:val="9"/>
+        <w:pStyle w:val="ListParagraph"/>
         <w:numPr>
           <w:ilvl w:val="0"/>
           <w:numId w:val="1"/>
@@ -191,7 +211,7 @@
     </w:p>
     <w:p>
       <w:pPr>
-        <w:pStyle w:val="9"/>
+        <w:pStyle w:val="ListParagraph"/>
         <w:numPr>
           <w:ilvl w:val="0"/>
           <w:numId w:val="1"/>
@@ -209,7 +229,7 @@
     </w:p>
     <w:p>
       <w:pPr>
-        <w:pStyle w:val="9"/>
+        <w:pStyle w:val="ListParagraph"/>
         <w:numPr>
           <w:ilvl w:val="0"/>
           <w:numId w:val="1"/>
@@ -227,7 +247,7 @@
     </w:p>
     <w:p>
       <w:pPr>
-        <w:pStyle w:val="9"/>
+        <w:pStyle w:val="ListParagraph"/>
         <w:numPr>
           <w:ilvl w:val="1"/>
           <w:numId w:val="1"/>
@@ -245,7 +265,7 @@
     </w:p>
     <w:p>
       <w:pPr>
-        <w:pStyle w:val="9"/>
+        <w:pStyle w:val="ListParagraph"/>
         <w:numPr>
           <w:ilvl w:val="1"/>
           <w:numId w:val="1"/>
@@ -283,7 +303,7 @@
     </w:p>
     <w:p>
       <w:pPr>
-        <w:pStyle w:val="9"/>
+        <w:pStyle w:val="ListParagraph"/>
         <w:numPr>
           <w:ilvl w:val="0"/>
           <w:numId w:val="2"/>
@@ -301,7 +321,7 @@
     </w:p>
     <w:p>
       <w:pPr>
-        <w:pStyle w:val="9"/>
+        <w:pStyle w:val="ListParagraph"/>
         <w:numPr>
           <w:ilvl w:val="1"/>
           <w:numId w:val="2"/>
@@ -316,33 +336,19 @@
         </w:rPr>
         <w:t xml:space="preserve">Refer to Spring documentation </w:t>
       </w:r>
-      <w:r>
-        <w:fldChar w:fldCharType="begin"/>
-      </w:r>
-      <w:r>
-        <w:instrText xml:space="preserve"> HYPERLINK "https://docs.spring.io/spring-data/jpa/docs/1.7.0.DATAJPA-580-SNAPSHOT/reference/html/auditing.html" </w:instrText>
-      </w:r>
-      <w:r>
-        <w:fldChar w:fldCharType="separate"/>
-      </w:r>
-      <w:r>
-        <w:rPr>
-          <w:rStyle w:val="7"/>
-          <w:lang w:val="en-US"/>
-        </w:rPr>
-        <w:t>https://docs.spring.io/spring-data/jpa/docs/1.7.0.DATAJPA-580-SNAPSHOT/reference/html/auditing.html</w:t>
-      </w:r>
-      <w:r>
-        <w:rPr>
-          <w:rStyle w:val="7"/>
-          <w:lang w:val="en-US"/>
-        </w:rPr>
-        <w:fldChar w:fldCharType="end"/>
-      </w:r>
-    </w:p>
-    <w:p>
-      <w:pPr>
-        <w:pStyle w:val="9"/>
+      <w:hyperlink r:id="rId8" w:history="1">
+        <w:r>
+          <w:rPr>
+            <w:rStyle w:val="Hyperlink"/>
+            <w:lang w:val="en-US"/>
+          </w:rPr>
+          <w:t>https://docs.spring.io/spring-data/jpa/docs/1.7.0.DATAJPA-580-SNAPSHOT/reference/html/auditing.html</w:t>
+        </w:r>
+      </w:hyperlink>
+    </w:p>
+    <w:p>
+      <w:pPr>
+        <w:pStyle w:val="ListParagraph"/>
         <w:numPr>
           <w:ilvl w:val="0"/>
           <w:numId w:val="2"/>
@@ -360,7 +366,7 @@
     </w:p>
     <w:p>
       <w:pPr>
-        <w:pStyle w:val="9"/>
+        <w:pStyle w:val="ListParagraph"/>
         <w:numPr>
           <w:ilvl w:val="0"/>
           <w:numId w:val="2"/>
@@ -378,7 +384,7 @@
     </w:p>
     <w:p>
       <w:pPr>
-        <w:pStyle w:val="9"/>
+        <w:pStyle w:val="ListParagraph"/>
         <w:numPr>
           <w:ilvl w:val="0"/>
           <w:numId w:val="2"/>
@@ -395,7 +401,6 @@
       </w:r>
       <w:r>
         <w:rPr>
-          <w:rFonts w:hint="default"/>
           <w:lang w:val="en-IN"/>
         </w:rPr>
         <w:t>/React</w:t>
@@ -409,7 +414,7 @@
     </w:p>
     <w:p>
       <w:pPr>
-        <w:pStyle w:val="9"/>
+        <w:pStyle w:val="ListParagraph"/>
         <w:numPr>
           <w:ilvl w:val="1"/>
           <w:numId w:val="2"/>
@@ -427,7 +432,7 @@
     </w:p>
     <w:p>
       <w:pPr>
-        <w:pStyle w:val="9"/>
+        <w:pStyle w:val="ListParagraph"/>
         <w:numPr>
           <w:ilvl w:val="0"/>
           <w:numId w:val="2"/>
@@ -445,7 +450,7 @@
     </w:p>
     <w:p>
       <w:pPr>
-        <w:pStyle w:val="9"/>
+        <w:pStyle w:val="ListParagraph"/>
         <w:numPr>
           <w:ilvl w:val="1"/>
           <w:numId w:val="2"/>
@@ -463,7 +468,7 @@
     </w:p>
     <w:p>
       <w:pPr>
-        <w:pStyle w:val="9"/>
+        <w:pStyle w:val="ListParagraph"/>
         <w:numPr>
           <w:ilvl w:val="0"/>
           <w:numId w:val="2"/>
@@ -481,171 +486,124 @@
     </w:p>
     <w:p>
       <w:pPr>
-        <w:pStyle w:val="9"/>
-        <w:numPr>
-          <w:numId w:val="0"/>
-        </w:numPr>
-        <w:spacing w:after="160" w:line="259" w:lineRule="auto"/>
-        <w:contextualSpacing/>
-        <w:rPr>
-          <w:lang w:val="en-US"/>
-        </w:rPr>
-      </w:pPr>
-    </w:p>
-    <w:p>
-      <w:pPr>
-        <w:pStyle w:val="9"/>
-        <w:numPr>
-          <w:numId w:val="0"/>
-        </w:numPr>
-        <w:spacing w:after="160" w:line="259" w:lineRule="auto"/>
-        <w:contextualSpacing/>
-        <w:rPr>
-          <w:lang w:val="en-US"/>
-        </w:rPr>
-      </w:pPr>
-    </w:p>
-    <w:p>
-      <w:pPr>
-        <w:pStyle w:val="9"/>
-        <w:numPr>
-          <w:numId w:val="0"/>
-        </w:numPr>
-        <w:spacing w:after="160" w:line="259" w:lineRule="auto"/>
-        <w:contextualSpacing/>
-        <w:rPr>
-          <w:lang w:val="en-US"/>
-        </w:rPr>
-      </w:pPr>
-    </w:p>
-    <w:p>
-      <w:pPr>
-        <w:pStyle w:val="9"/>
-        <w:numPr>
-          <w:numId w:val="0"/>
-        </w:numPr>
-        <w:spacing w:after="160" w:line="259" w:lineRule="auto"/>
-        <w:contextualSpacing/>
-        <w:rPr>
-          <w:lang w:val="en-US"/>
-        </w:rPr>
-      </w:pPr>
-    </w:p>
-    <w:p>
-      <w:pPr>
-        <w:pStyle w:val="9"/>
-        <w:numPr>
-          <w:numId w:val="0"/>
-        </w:numPr>
-        <w:spacing w:after="160" w:line="259" w:lineRule="auto"/>
-        <w:contextualSpacing/>
-        <w:rPr>
-          <w:lang w:val="en-US"/>
-        </w:rPr>
-      </w:pPr>
-    </w:p>
-    <w:p>
-      <w:pPr>
-        <w:pStyle w:val="9"/>
-        <w:numPr>
-          <w:numId w:val="0"/>
-        </w:numPr>
-        <w:spacing w:after="160" w:line="259" w:lineRule="auto"/>
-        <w:contextualSpacing/>
-        <w:rPr>
-          <w:lang w:val="en-US"/>
-        </w:rPr>
-      </w:pPr>
-    </w:p>
-    <w:p>
-      <w:pPr>
-        <w:pStyle w:val="9"/>
-        <w:numPr>
-          <w:numId w:val="0"/>
-        </w:numPr>
-        <w:spacing w:after="160" w:line="259" w:lineRule="auto"/>
-        <w:contextualSpacing/>
-        <w:rPr>
-          <w:lang w:val="en-US"/>
-        </w:rPr>
-      </w:pPr>
-    </w:p>
-    <w:p>
-      <w:pPr>
-        <w:pStyle w:val="9"/>
-        <w:numPr>
-          <w:numId w:val="0"/>
-        </w:numPr>
-        <w:spacing w:after="160" w:line="259" w:lineRule="auto"/>
-        <w:contextualSpacing/>
-        <w:rPr>
-          <w:lang w:val="en-US"/>
-        </w:rPr>
-      </w:pPr>
-    </w:p>
-    <w:p>
-      <w:pPr>
-        <w:pStyle w:val="9"/>
-        <w:numPr>
-          <w:numId w:val="0"/>
-        </w:numPr>
-        <w:spacing w:after="160" w:line="259" w:lineRule="auto"/>
-        <w:contextualSpacing/>
-        <w:rPr>
-          <w:lang w:val="en-US"/>
-        </w:rPr>
-      </w:pPr>
-    </w:p>
-    <w:p>
-      <w:pPr>
-        <w:pStyle w:val="9"/>
-        <w:numPr>
-          <w:numId w:val="0"/>
-        </w:numPr>
-        <w:spacing w:after="160" w:line="259" w:lineRule="auto"/>
-        <w:contextualSpacing/>
-        <w:rPr>
-          <w:lang w:val="en-US"/>
-        </w:rPr>
-      </w:pPr>
-    </w:p>
-    <w:p>
-      <w:pPr>
-        <w:pStyle w:val="9"/>
-        <w:numPr>
-          <w:numId w:val="0"/>
-        </w:numPr>
-        <w:spacing w:after="160" w:line="259" w:lineRule="auto"/>
-        <w:contextualSpacing/>
-        <w:rPr>
-          <w:lang w:val="en-US"/>
-        </w:rPr>
-      </w:pPr>
-    </w:p>
-    <w:p>
-      <w:pPr>
-        <w:pStyle w:val="9"/>
-        <w:numPr>
-          <w:numId w:val="0"/>
-        </w:numPr>
-        <w:spacing w:after="160" w:line="259" w:lineRule="auto"/>
-        <w:contextualSpacing/>
-        <w:rPr>
-          <w:lang w:val="en-US"/>
-        </w:rPr>
-      </w:pPr>
-    </w:p>
-    <w:p>
-      <w:pPr>
-        <w:pStyle w:val="3"/>
-        <w:rPr>
-          <w:lang w:val="en-US"/>
-        </w:rPr>
-      </w:pPr>
-      <w:r>
-        <w:rPr>
-          <w:lang w:val="en-US"/>
-        </w:rPr>
+        <w:pStyle w:val="ListParagraph"/>
+        <w:ind w:left="0"/>
+        <w:rPr>
+          <w:lang w:val="en-US"/>
+        </w:rPr>
+      </w:pPr>
+    </w:p>
+    <w:p>
+      <w:pPr>
+        <w:pStyle w:val="ListParagraph"/>
+        <w:ind w:left="0"/>
+        <w:rPr>
+          <w:lang w:val="en-US"/>
+        </w:rPr>
+      </w:pPr>
+    </w:p>
+    <w:p>
+      <w:pPr>
+        <w:pStyle w:val="ListParagraph"/>
+        <w:ind w:left="0"/>
+        <w:rPr>
+          <w:lang w:val="en-US"/>
+        </w:rPr>
+      </w:pPr>
+    </w:p>
+    <w:p>
+      <w:pPr>
+        <w:pStyle w:val="ListParagraph"/>
+        <w:ind w:left="0"/>
+        <w:rPr>
+          <w:lang w:val="en-US"/>
+        </w:rPr>
+      </w:pPr>
+    </w:p>
+    <w:p>
+      <w:pPr>
+        <w:pStyle w:val="ListParagraph"/>
+        <w:ind w:left="0"/>
+        <w:rPr>
+          <w:lang w:val="en-US"/>
+        </w:rPr>
+      </w:pPr>
+    </w:p>
+    <w:p>
+      <w:pPr>
+        <w:pStyle w:val="ListParagraph"/>
+        <w:ind w:left="0"/>
+        <w:rPr>
+          <w:lang w:val="en-US"/>
+        </w:rPr>
+      </w:pPr>
+    </w:p>
+    <w:p>
+      <w:pPr>
+        <w:pStyle w:val="ListParagraph"/>
+        <w:ind w:left="0"/>
+        <w:rPr>
+          <w:lang w:val="en-US"/>
+        </w:rPr>
+      </w:pPr>
+    </w:p>
+    <w:p>
+      <w:pPr>
+        <w:pStyle w:val="ListParagraph"/>
+        <w:ind w:left="0"/>
+        <w:rPr>
+          <w:lang w:val="en-US"/>
+        </w:rPr>
+      </w:pPr>
+    </w:p>
+    <w:p>
+      <w:pPr>
+        <w:pStyle w:val="ListParagraph"/>
+        <w:ind w:left="0"/>
+        <w:rPr>
+          <w:lang w:val="en-US"/>
+        </w:rPr>
+      </w:pPr>
+    </w:p>
+    <w:p>
+      <w:pPr>
+        <w:pStyle w:val="ListParagraph"/>
+        <w:ind w:left="0"/>
+        <w:rPr>
+          <w:lang w:val="en-US"/>
+        </w:rPr>
+      </w:pPr>
+    </w:p>
+    <w:p>
+      <w:pPr>
+        <w:pStyle w:val="ListParagraph"/>
+        <w:ind w:left="0"/>
+        <w:rPr>
+          <w:lang w:val="en-US"/>
+        </w:rPr>
+      </w:pPr>
+    </w:p>
+    <w:p>
+      <w:pPr>
+        <w:pStyle w:val="ListParagraph"/>
+        <w:ind w:left="0"/>
+        <w:rPr>
+          <w:lang w:val="en-US"/>
+        </w:rPr>
+      </w:pPr>
+    </w:p>
+    <w:p>
+      <w:pPr>
+        <w:pStyle w:val="Heading2"/>
+        <w:rPr>
+          <w:lang w:val="en-US"/>
+        </w:rPr>
+      </w:pPr>
+      <w:r>
+        <w:rPr>
+          <w:lang w:val="en-US"/>
+        </w:rPr>
+        <w:lastRenderedPageBreak/>
         <w:t>Sample screens</w:t>
       </w:r>
     </w:p>
@@ -663,10 +621,13 @@
         </w:rPr>
       </w:pPr>
       <w:r>
+        <w:rPr>
+          <w:noProof/>
+        </w:rPr>
         <mc:AlternateContent>
           <mc:Choice Requires="wpg">
             <w:drawing>
-              <wp:anchor distT="0" distB="0" distL="114300" distR="114300" simplePos="0" relativeHeight="251660288" behindDoc="0" locked="0" layoutInCell="1" allowOverlap="1">
+              <wp:anchor distT="0" distB="0" distL="114300" distR="114300" simplePos="0" relativeHeight="251660288" behindDoc="0" locked="0" layoutInCell="1" allowOverlap="1" wp14:anchorId="4E5AE60B" wp14:editId="103819AD">
                 <wp:simplePos x="0" y="0"/>
                 <wp:positionH relativeFrom="margin">
                   <wp:align>left</wp:align>
@@ -734,11 +695,6 @@
                                   <w:sz w:val="24"/>
                                   <w:szCs w:val="24"/>
                                   <w:lang w:val="en-US"/>
-                                  <w14:textFill>
-                                    <w14:solidFill>
-                                      <w14:schemeClr w14:val="lt1"/>
-                                    </w14:solidFill>
-                                  </w14:textFill>
                                 </w:rPr>
                               </w:pPr>
                               <w:r>
@@ -749,11 +705,6 @@
                                   <w:sz w:val="24"/>
                                   <w:szCs w:val="24"/>
                                   <w:lang w:val="en-US"/>
-                                  <w14:textFill>
-                                    <w14:solidFill>
-                                      <w14:schemeClr w14:val="lt1"/>
-                                    </w14:solidFill>
-                                  </w14:textFill>
                                 </w:rPr>
                                 <w:t>Feeds</w:t>
                               </w:r>
@@ -807,11 +758,6 @@
                                   <w:sz w:val="24"/>
                                   <w:szCs w:val="24"/>
                                   <w:lang w:val="en-US"/>
-                                  <w14:textFill>
-                                    <w14:solidFill>
-                                      <w14:schemeClr w14:val="tx1"/>
-                                    </w14:solidFill>
-                                  </w14:textFill>
                                 </w:rPr>
                               </w:pPr>
                               <w:r>
@@ -822,11 +768,6 @@
                                   <w:sz w:val="24"/>
                                   <w:szCs w:val="24"/>
                                   <w:lang w:val="en-US"/>
-                                  <w14:textFill>
-                                    <w14:solidFill>
-                                      <w14:schemeClr w14:val="tx1"/>
-                                    </w14:solidFill>
-                                  </w14:textFill>
                                 </w:rPr>
                                 <w:t>Post</w:t>
                               </w:r>
@@ -880,11 +821,6 @@
                                   <w:sz w:val="24"/>
                                   <w:szCs w:val="24"/>
                                   <w:lang w:val="en-US"/>
-                                  <w14:textFill>
-                                    <w14:solidFill>
-                                      <w14:schemeClr w14:val="tx1"/>
-                                    </w14:solidFill>
-                                  </w14:textFill>
                                 </w:rPr>
                               </w:pPr>
                               <w:r>
@@ -895,11 +831,6 @@
                                   <w:sz w:val="24"/>
                                   <w:szCs w:val="24"/>
                                   <w:lang w:val="en-US"/>
-                                  <w14:textFill>
-                                    <w14:solidFill>
-                                      <w14:schemeClr w14:val="tx1"/>
-                                    </w14:solidFill>
-                                  </w14:textFill>
                                 </w:rPr>
                                 <w:t>Post</w:t>
                               </w:r>
@@ -953,11 +884,6 @@
                                   <w:sz w:val="24"/>
                                   <w:szCs w:val="24"/>
                                   <w:lang w:val="en-US"/>
-                                  <w14:textFill>
-                                    <w14:solidFill>
-                                      <w14:schemeClr w14:val="tx1"/>
-                                    </w14:solidFill>
-                                  </w14:textFill>
                                 </w:rPr>
                               </w:pPr>
                               <w:r>
@@ -968,11 +894,6 @@
                                   <w:sz w:val="24"/>
                                   <w:szCs w:val="24"/>
                                   <w:lang w:val="en-US"/>
-                                  <w14:textFill>
-                                    <w14:solidFill>
-                                      <w14:schemeClr w14:val="tx1"/>
-                                    </w14:solidFill>
-                                  </w14:textFill>
                                 </w:rPr>
                                 <w:t>Post</w:t>
                               </w:r>
@@ -1026,11 +947,6 @@
                                   <w:sz w:val="24"/>
                                   <w:szCs w:val="24"/>
                                   <w:lang w:val="en-US"/>
-                                  <w14:textFill>
-                                    <w14:solidFill>
-                                      <w14:schemeClr w14:val="tx1"/>
-                                    </w14:solidFill>
-                                  </w14:textFill>
                                 </w:rPr>
                               </w:pPr>
                               <w:r>
@@ -1041,11 +957,6 @@
                                   <w:sz w:val="24"/>
                                   <w:szCs w:val="24"/>
                                   <w:lang w:val="en-US"/>
-                                  <w14:textFill>
-                                    <w14:solidFill>
-                                      <w14:schemeClr w14:val="tx1"/>
-                                    </w14:solidFill>
-                                  </w14:textFill>
                                 </w:rPr>
                                 <w:t>Post</w:t>
                               </w:r>
@@ -1102,11 +1013,6 @@
                                   <w:sz w:val="24"/>
                                   <w:szCs w:val="24"/>
                                   <w:lang w:val="en-US"/>
-                                  <w14:textFill>
-                                    <w14:solidFill>
-                                      <w14:schemeClr w14:val="tx1"/>
-                                    </w14:solidFill>
-                                  </w14:textFill>
                                 </w:rPr>
                               </w:pPr>
                               <w:r>
@@ -1117,11 +1023,6 @@
                                   <w:sz w:val="24"/>
                                   <w:szCs w:val="24"/>
                                   <w:lang w:val="en-US"/>
-                                  <w14:textFill>
-                                    <w14:solidFill>
-                                      <w14:schemeClr w14:val="tx1"/>
-                                    </w14:solidFill>
-                                  </w14:textFill>
                                 </w:rPr>
                                 <w:t>View More…</w:t>
                               </w:r>
@@ -1138,7 +1039,7 @@
               </wp:anchor>
             </w:drawing>
           </mc:Choice>
-          <mc:Fallback>
+          <mc:Fallback xmlns:wpsCustomData="http://www.wps.cn/officeDocument/2013/wpsCustomData">
             <w:pict>
               <v:group id="Group 32" o:spid="_x0000_s1026" o:spt="203" style="position:absolute;left:0pt;margin-top:2pt;height:404pt;width:189.5pt;mso-position-horizontal:left;mso-position-horizontal-relative:margin;z-index:251660288;mso-width-relative:page;mso-height-relative:page;" coordsize="3575050,5467350" o:gfxdata="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">
                 <o:lock v:ext="edit" aspectratio="f"/>
@@ -1412,10 +1313,13 @@
         </mc:AlternateContent>
       </w:r>
       <w:r>
+        <w:rPr>
+          <w:noProof/>
+        </w:rPr>
         <mc:AlternateContent>
           <mc:Choice Requires="wpg">
             <w:drawing>
-              <wp:anchor distT="0" distB="0" distL="114300" distR="114300" simplePos="0" relativeHeight="251659264" behindDoc="0" locked="0" layoutInCell="1" allowOverlap="1">
+              <wp:anchor distT="0" distB="0" distL="114300" distR="114300" simplePos="0" relativeHeight="251659264" behindDoc="0" locked="0" layoutInCell="1" allowOverlap="1" wp14:anchorId="533DC7FB" wp14:editId="042DC2A0">
                 <wp:simplePos x="0" y="0"/>
                 <wp:positionH relativeFrom="margin">
                   <wp:align>right</wp:align>
@@ -1483,11 +1387,6 @@
                                   <w:sz w:val="24"/>
                                   <w:szCs w:val="24"/>
                                   <w:lang w:val="en-US"/>
-                                  <w14:textFill>
-                                    <w14:solidFill>
-                                      <w14:schemeClr w14:val="tx1"/>
-                                    </w14:solidFill>
-                                  </w14:textFill>
                                 </w:rPr>
                               </w:pPr>
                               <w:r>
@@ -1498,11 +1397,6 @@
                                   <w:sz w:val="24"/>
                                   <w:szCs w:val="24"/>
                                   <w:lang w:val="en-US"/>
-                                  <w14:textFill>
-                                    <w14:solidFill>
-                                      <w14:schemeClr w14:val="tx1"/>
-                                    </w14:solidFill>
-                                  </w14:textFill>
                                 </w:rPr>
                                 <w:t>Post</w:t>
                               </w:r>
@@ -1553,32 +1447,22 @@
                               <w:pPr>
                                 <w:jc w:val="center"/>
                                 <w:rPr>
-                                  <w:rFonts w:hint="default" w:hAnsi="Calibri"/>
+                                  <w:rFonts w:hAnsi="Calibri"/>
                                   <w:color w:val="FFFFFF" w:themeColor="light1"/>
                                   <w:kern w:val="24"/>
                                   <w:sz w:val="24"/>
                                   <w:szCs w:val="24"/>
                                   <w:lang w:val="en-IN"/>
-                                  <w14:textFill>
-                                    <w14:solidFill>
-                                      <w14:schemeClr w14:val="lt1"/>
-                                    </w14:solidFill>
-                                  </w14:textFill>
                                 </w:rPr>
                               </w:pPr>
                               <w:r>
                                 <w:rPr>
-                                  <w:rFonts w:hint="default" w:hAnsi="Calibri"/>
+                                  <w:rFonts w:hAnsi="Calibri"/>
                                   <w:color w:val="FFFFFF" w:themeColor="light1"/>
                                   <w:kern w:val="24"/>
                                   <w:sz w:val="24"/>
                                   <w:szCs w:val="24"/>
                                   <w:lang w:val="en-IN"/>
-                                  <w14:textFill>
-                                    <w14:solidFill>
-                                      <w14:schemeClr w14:val="lt1"/>
-                                    </w14:solidFill>
-                                  </w14:textFill>
                                 </w:rPr>
                                 <w:t>Image/Video</w:t>
                               </w:r>
@@ -1627,11 +1511,6 @@
                                   <w:sz w:val="24"/>
                                   <w:szCs w:val="24"/>
                                   <w:lang w:val="en-US"/>
-                                  <w14:textFill>
-                                    <w14:solidFill>
-                                      <w14:schemeClr w14:val="lt1"/>
-                                    </w14:solidFill>
-                                  </w14:textFill>
                                 </w:rPr>
                               </w:pPr>
                               <w:r>
@@ -1642,11 +1521,6 @@
                                   <w:sz w:val="24"/>
                                   <w:szCs w:val="24"/>
                                   <w:lang w:val="en-US"/>
-                                  <w14:textFill>
-                                    <w14:solidFill>
-                                      <w14:schemeClr w14:val="lt1"/>
-                                    </w14:solidFill>
-                                  </w14:textFill>
                                 </w:rPr>
                                 <w:t>Caption</w:t>
                               </w:r>
@@ -1661,7 +1535,7 @@
               </wp:anchor>
             </w:drawing>
           </mc:Choice>
-          <mc:Fallback>
+          <mc:Fallback xmlns:wpsCustomData="http://www.wps.cn/officeDocument/2013/wpsCustomData">
             <w:pict>
               <v:group id="Group 15" o:spid="_x0000_s1026" o:spt="203" style="position:absolute;left:0pt;margin-top:0.5pt;height:146.5pt;width:221pt;mso-position-horizontal:right;mso-position-horizontal-relative:margin;z-index:251659264;mso-width-relative:page;mso-height-relative:page;" coordsize="4095749,2454275" o:gfxdata="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">
                 <o:lock v:ext="edit" aspectratio="f"/>
@@ -1809,13 +1683,14 @@
           <w:lang w:val="en-US"/>
         </w:rPr>
       </w:pPr>
-      <w:bookmarkStart w:id="0" w:name="_GoBack"/>
-      <w:bookmarkEnd w:id="0"/>
-      <w:r>
+      <w:r>
+        <w:rPr>
+          <w:noProof/>
+        </w:rPr>
         <mc:AlternateContent>
           <mc:Choice Requires="wpg">
             <w:drawing>
-              <wp:anchor distT="0" distB="0" distL="114300" distR="114300" simplePos="0" relativeHeight="251661312" behindDoc="0" locked="0" layoutInCell="1" allowOverlap="1">
+              <wp:anchor distT="0" distB="0" distL="114300" distR="114300" simplePos="0" relativeHeight="251661312" behindDoc="0" locked="0" layoutInCell="1" allowOverlap="1" wp14:anchorId="6A9030D1" wp14:editId="38ADA0B6">
                 <wp:simplePos x="0" y="0"/>
                 <wp:positionH relativeFrom="margin">
                   <wp:posOffset>2895600</wp:posOffset>
@@ -1883,11 +1758,6 @@
                                   <w:sz w:val="24"/>
                                   <w:szCs w:val="24"/>
                                   <w:lang w:val="en-US"/>
-                                  <w14:textFill>
-                                    <w14:solidFill>
-                                      <w14:schemeClr w14:val="tx1"/>
-                                    </w14:solidFill>
-                                  </w14:textFill>
                                 </w:rPr>
                               </w:pPr>
                               <w:r>
@@ -1898,11 +1768,6 @@
                                   <w:sz w:val="24"/>
                                   <w:szCs w:val="24"/>
                                   <w:lang w:val="en-US"/>
-                                  <w14:textFill>
-                                    <w14:solidFill>
-                                      <w14:schemeClr w14:val="tx1"/>
-                                    </w14:solidFill>
-                                  </w14:textFill>
                                 </w:rPr>
                                 <w:t>Post Create</w:t>
                               </w:r>
@@ -1953,11 +1818,6 @@
                                   <w:sz w:val="24"/>
                                   <w:szCs w:val="24"/>
                                   <w:lang w:val="en-US"/>
-                                  <w14:textFill>
-                                    <w14:solidFill>
-                                      <w14:schemeClr w14:val="lt1"/>
-                                    </w14:solidFill>
-                                  </w14:textFill>
                                 </w:rPr>
                               </w:pPr>
                               <w:r>
@@ -1968,11 +1828,6 @@
                                   <w:sz w:val="24"/>
                                   <w:szCs w:val="24"/>
                                   <w:lang w:val="en-US"/>
-                                  <w14:textFill>
-                                    <w14:solidFill>
-                                      <w14:schemeClr w14:val="lt1"/>
-                                    </w14:solidFill>
-                                  </w14:textFill>
                                 </w:rPr>
                                 <w:t>Media</w:t>
                               </w:r>
@@ -2054,11 +1909,6 @@
                                   <w:sz w:val="24"/>
                                   <w:szCs w:val="24"/>
                                   <w:lang w:val="en-US"/>
-                                  <w14:textFill>
-                                    <w14:solidFill>
-                                      <w14:schemeClr w14:val="lt1"/>
-                                    </w14:solidFill>
-                                  </w14:textFill>
                                 </w:rPr>
                               </w:pPr>
                               <w:r>
@@ -2069,11 +1919,6 @@
                                   <w:sz w:val="24"/>
                                   <w:szCs w:val="24"/>
                                   <w:lang w:val="en-US"/>
-                                  <w14:textFill>
-                                    <w14:solidFill>
-                                      <w14:schemeClr w14:val="lt1"/>
-                                    </w14:solidFill>
-                                  </w14:textFill>
                                 </w:rPr>
                                 <w:t>Link</w:t>
                               </w:r>
@@ -2155,11 +2000,6 @@
                                   <w:sz w:val="24"/>
                                   <w:szCs w:val="24"/>
                                   <w:lang w:val="en-US"/>
-                                  <w14:textFill>
-                                    <w14:solidFill>
-                                      <w14:schemeClr w14:val="lt1"/>
-                                    </w14:solidFill>
-                                  </w14:textFill>
                                 </w:rPr>
                               </w:pPr>
                               <w:r>
@@ -2170,11 +2010,6 @@
                                   <w:sz w:val="24"/>
                                   <w:szCs w:val="24"/>
                                   <w:lang w:val="en-US"/>
-                                  <w14:textFill>
-                                    <w14:solidFill>
-                                      <w14:schemeClr w14:val="lt1"/>
-                                    </w14:solidFill>
-                                  </w14:textFill>
                                 </w:rPr>
                                 <w:t>Type</w:t>
                               </w:r>
@@ -2262,11 +2097,6 @@
                                   <w:sz w:val="24"/>
                                   <w:szCs w:val="24"/>
                                   <w:lang w:val="en-US"/>
-                                  <w14:textFill>
-                                    <w14:solidFill>
-                                      <w14:schemeClr w14:val="lt1"/>
-                                    </w14:solidFill>
-                                  </w14:textFill>
                                 </w:rPr>
                               </w:pPr>
                               <w:r>
@@ -2277,11 +2107,6 @@
                                   <w:sz w:val="24"/>
                                   <w:szCs w:val="24"/>
                                   <w:lang w:val="en-US"/>
-                                  <w14:textFill>
-                                    <w14:solidFill>
-                                      <w14:schemeClr w14:val="lt1"/>
-                                    </w14:solidFill>
-                                  </w14:textFill>
                                 </w:rPr>
                                 <w:t>Submit</w:t>
                               </w:r>
@@ -2330,11 +2155,6 @@
                                   <w:sz w:val="24"/>
                                   <w:szCs w:val="24"/>
                                   <w:lang w:val="en-US"/>
-                                  <w14:textFill>
-                                    <w14:solidFill>
-                                      <w14:schemeClr w14:val="lt1"/>
-                                    </w14:solidFill>
-                                  </w14:textFill>
                                 </w:rPr>
                               </w:pPr>
                               <w:r>
@@ -2345,11 +2165,6 @@
                                   <w:sz w:val="24"/>
                                   <w:szCs w:val="24"/>
                                   <w:lang w:val="en-US"/>
-                                  <w14:textFill>
-                                    <w14:solidFill>
-                                      <w14:schemeClr w14:val="lt1"/>
-                                    </w14:solidFill>
-                                  </w14:textFill>
                                 </w:rPr>
                                 <w:t>Caption</w:t>
                               </w:r>
@@ -2397,7 +2212,7 @@
               </wp:anchor>
             </w:drawing>
           </mc:Choice>
-          <mc:Fallback>
+          <mc:Fallback xmlns:wpsCustomData="http://www.wps.cn/officeDocument/2013/wpsCustomData">
             <w:pict>
               <v:group id="Group 18" o:spid="_x0000_s1026" o:spt="203" style="position:absolute;left:0pt;margin-left:228pt;margin-top:157.75pt;height:269pt;width:219.5pt;mso-position-horizontal-relative:margin;z-index:251661312;mso-width-relative:page;mso-height-relative:page;" coordsize="4095749,4481515" o:gfxdata="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">
                 <o:lock v:ext="edit" aspectratio="f"/>
@@ -2698,16 +2513,16 @@
     <w:sectPr>
       <w:pgSz w:w="11906" w:h="16838"/>
       <w:pgMar w:top="1440" w:right="1440" w:bottom="1440" w:left="1440" w:header="708" w:footer="708" w:gutter="0"/>
-      <w:cols w:space="708" w:num="1"/>
-      <w:docGrid w:linePitch="360" w:charSpace="0"/>
+      <w:cols w:space="708"/>
+      <w:docGrid w:linePitch="360"/>
     </w:sectPr>
   </w:body>
 </w:document>
 </file>
 
 <file path=word/endnotes.xml><?xml version="1.0" encoding="utf-8"?>
-<w:endnotes xmlns:wpc="http://schemas.microsoft.com/office/word/2010/wordprocessingCanvas" xmlns:mc="http://schemas.openxmlformats.org/markup-compatibility/2006" xmlns:o="urn:schemas-microsoft-com:office:office" xmlns:r="http://schemas.openxmlformats.org/officeDocument/2006/relationships" xmlns:m="http://schemas.openxmlformats.org/officeDocument/2006/math" xmlns:v="urn:schemas-microsoft-com:vml" xmlns:wp14="http://schemas.microsoft.com/office/word/2010/wordprocessingDrawing" xmlns:wp="http://schemas.openxmlformats.org/drawingml/2006/wordprocessingDrawing" xmlns:w="http://schemas.openxmlformats.org/wordprocessingml/2006/main" xmlns:w14="http://schemas.microsoft.com/office/word/2010/wordml" xmlns:w15="http://schemas.microsoft.com/office/word/2012/wordml" xmlns:w10="urn:schemas-microsoft-com:office:word" xmlns:wpg="http://schemas.microsoft.com/office/word/2010/wordprocessingGroup" xmlns:wpi="http://schemas.microsoft.com/office/word/2010/wordprocessingInk" xmlns:wne="http://schemas.microsoft.com/office/word/2006/wordml" xmlns:wps="http://schemas.microsoft.com/office/word/2010/wordprocessingShape" xmlns:wpsCustomData="http://www.wps.cn/officeDocument/2013/wpsCustomData" mc:Ignorable="w14 w15 wp14">
-  <w:endnote w:type="separator" w:id="0">
+<w:endnotes xmlns:wpc="http://schemas.microsoft.com/office/word/2010/wordprocessingCanvas" xmlns:cx="http://schemas.microsoft.com/office/drawing/2014/chartex" xmlns:cx1="http://schemas.microsoft.com/office/drawing/2015/9/8/chartex" xmlns:cx2="http://schemas.microsoft.com/office/drawing/2015/10/21/chartex" xmlns:cx3="http://schemas.microsoft.com/office/drawing/2016/5/9/chartex" xmlns:cx4="http://schemas.microsoft.com/office/drawing/2016/5/10/chartex" xmlns:cx5="http://schemas.microsoft.com/office/drawing/2016/5/11/chartex" xmlns:cx6="http://schemas.microsoft.com/office/drawing/2016/5/12/chartex" xmlns:cx7="http://schemas.microsoft.com/office/drawing/2016/5/13/chartex" xmlns:cx8="http://schemas.microsoft.com/office/drawing/2016/5/14/chartex" xmlns:mc="http://schemas.openxmlformats.org/markup-compatibility/2006" xmlns:aink="http://schemas.microsoft.com/office/drawing/2016/ink" xmlns:am3d="http://schemas.microsoft.com/office/drawing/2017/model3d" xmlns:o="urn:schemas-microsoft-com:office:office" xmlns:oel="http://schemas.microsoft.com/office/2019/extlst" xmlns:r="http://schemas.openxmlformats.org/officeDocument/2006/relationships" xmlns:m="http://schemas.openxmlformats.org/officeDocument/2006/math" xmlns:v="urn:schemas-microsoft-com:vml" xmlns:wp14="http://schemas.microsoft.com/office/word/2010/wordprocessingDrawing" xmlns:wp="http://schemas.openxmlformats.org/drawingml/2006/wordprocessingDrawing" xmlns:w10="urn:schemas-microsoft-com:office:word" xmlns:w="http://schemas.openxmlformats.org/wordprocessingml/2006/main" xmlns:w14="http://schemas.microsoft.com/office/word/2010/wordml" xmlns:w15="http://schemas.microsoft.com/office/word/2012/wordml" xmlns:w16cex="http://schemas.microsoft.com/office/word/2018/wordml/cex" xmlns:w16cid="http://schemas.microsoft.com/office/word/2016/wordml/cid" xmlns:w16="http://schemas.microsoft.com/office/word/2018/wordml" xmlns:w16sdtdh="http://schemas.microsoft.com/office/word/2020/wordml/sdtdatahash" xmlns:w16se="http://schemas.microsoft.com/office/word/2015/wordml/symex" xmlns:wpg="http://schemas.microsoft.com/office/word/2010/wordprocessingGroup" xmlns:wpi="http://schemas.microsoft.com/office/word/2010/wordprocessingInk" xmlns:wne="http://schemas.microsoft.com/office/word/2006/wordml" xmlns:wps="http://schemas.microsoft.com/office/word/2010/wordprocessingShape" mc:Ignorable="w14 w15 w16se w16cid w16 w16cex w16sdtdh wp14">
+  <w:endnote w:type="separator" w:id="-1">
     <w:p>
       <w:pPr>
         <w:spacing w:line="240" w:lineRule="auto"/>
@@ -2717,7 +2532,7 @@
       </w:r>
     </w:p>
   </w:endnote>
-  <w:endnote w:type="continuationSeparator" w:id="1">
+  <w:endnote w:type="continuationSeparator" w:id="0">
     <w:p>
       <w:pPr>
         <w:spacing w:line="240" w:lineRule="auto"/>
@@ -2731,21 +2546,21 @@
 </file>
 
 <file path=word/footnotes.xml><?xml version="1.0" encoding="utf-8"?>
-<w:footnotes xmlns:wpc="http://schemas.microsoft.com/office/word/2010/wordprocessingCanvas" xmlns:mc="http://schemas.openxmlformats.org/markup-compatibility/2006" xmlns:o="urn:schemas-microsoft-com:office:office" xmlns:r="http://schemas.openxmlformats.org/officeDocument/2006/relationships" xmlns:m="http://schemas.openxmlformats.org/officeDocument/2006/math" xmlns:v="urn:schemas-microsoft-com:vml" xmlns:wp14="http://schemas.microsoft.com/office/word/2010/wordprocessingDrawing" xmlns:wp="http://schemas.openxmlformats.org/drawingml/2006/wordprocessingDrawing" xmlns:w="http://schemas.openxmlformats.org/wordprocessingml/2006/main" xmlns:w14="http://schemas.microsoft.com/office/word/2010/wordml" xmlns:w15="http://schemas.microsoft.com/office/word/2012/wordml" xmlns:w10="urn:schemas-microsoft-com:office:word" xmlns:wpg="http://schemas.microsoft.com/office/word/2010/wordprocessingGroup" xmlns:wpi="http://schemas.microsoft.com/office/word/2010/wordprocessingInk" xmlns:wne="http://schemas.microsoft.com/office/word/2006/wordml" xmlns:wps="http://schemas.microsoft.com/office/word/2010/wordprocessingShape" xmlns:wpsCustomData="http://www.wps.cn/officeDocument/2013/wpsCustomData" mc:Ignorable="w14 w15 wp14">
-  <w:footnote w:type="separator" w:id="0">
-    <w:p>
-      <w:pPr>
-        <w:spacing w:before="0" w:after="0" w:line="259" w:lineRule="auto"/>
+<w:footnotes xmlns:wpc="http://schemas.microsoft.com/office/word/2010/wordprocessingCanvas" xmlns:cx="http://schemas.microsoft.com/office/drawing/2014/chartex" xmlns:cx1="http://schemas.microsoft.com/office/drawing/2015/9/8/chartex" xmlns:cx2="http://schemas.microsoft.com/office/drawing/2015/10/21/chartex" xmlns:cx3="http://schemas.microsoft.com/office/drawing/2016/5/9/chartex" xmlns:cx4="http://schemas.microsoft.com/office/drawing/2016/5/10/chartex" xmlns:cx5="http://schemas.microsoft.com/office/drawing/2016/5/11/chartex" xmlns:cx6="http://schemas.microsoft.com/office/drawing/2016/5/12/chartex" xmlns:cx7="http://schemas.microsoft.com/office/drawing/2016/5/13/chartex" xmlns:cx8="http://schemas.microsoft.com/office/drawing/2016/5/14/chartex" xmlns:mc="http://schemas.openxmlformats.org/markup-compatibility/2006" xmlns:aink="http://schemas.microsoft.com/office/drawing/2016/ink" xmlns:am3d="http://schemas.microsoft.com/office/drawing/2017/model3d" xmlns:o="urn:schemas-microsoft-com:office:office" xmlns:oel="http://schemas.microsoft.com/office/2019/extlst" xmlns:r="http://schemas.openxmlformats.org/officeDocument/2006/relationships" xmlns:m="http://schemas.openxmlformats.org/officeDocument/2006/math" xmlns:v="urn:schemas-microsoft-com:vml" xmlns:wp14="http://schemas.microsoft.com/office/word/2010/wordprocessingDrawing" xmlns:wp="http://schemas.openxmlformats.org/drawingml/2006/wordprocessingDrawing" xmlns:w10="urn:schemas-microsoft-com:office:word" xmlns:w="http://schemas.openxmlformats.org/wordprocessingml/2006/main" xmlns:w14="http://schemas.microsoft.com/office/word/2010/wordml" xmlns:w15="http://schemas.microsoft.com/office/word/2012/wordml" xmlns:w16cex="http://schemas.microsoft.com/office/word/2018/wordml/cex" xmlns:w16cid="http://schemas.microsoft.com/office/word/2016/wordml/cid" xmlns:w16="http://schemas.microsoft.com/office/word/2018/wordml" xmlns:w16sdtdh="http://schemas.microsoft.com/office/word/2020/wordml/sdtdatahash" xmlns:w16se="http://schemas.microsoft.com/office/word/2015/wordml/symex" xmlns:wpg="http://schemas.microsoft.com/office/word/2010/wordprocessingGroup" xmlns:wpi="http://schemas.microsoft.com/office/word/2010/wordprocessingInk" xmlns:wne="http://schemas.microsoft.com/office/word/2006/wordml" xmlns:wps="http://schemas.microsoft.com/office/word/2010/wordprocessingShape" mc:Ignorable="w14 w15 w16se w16cid w16 w16cex w16sdtdh wp14">
+  <w:footnote w:type="separator" w:id="-1">
+    <w:p>
+      <w:pPr>
+        <w:spacing w:after="0"/>
       </w:pPr>
       <w:r>
         <w:separator/>
       </w:r>
     </w:p>
   </w:footnote>
-  <w:footnote w:type="continuationSeparator" w:id="1">
-    <w:p>
-      <w:pPr>
-        <w:spacing w:before="0" w:after="0" w:line="259" w:lineRule="auto"/>
+  <w:footnote w:type="continuationSeparator" w:id="0">
+    <w:p>
+      <w:pPr>
+        <w:spacing w:after="0"/>
       </w:pPr>
       <w:r>
         <w:continuationSeparator/>
@@ -2756,12 +2571,12 @@
 </file>
 
 <file path=word/numbering.xml><?xml version="1.0" encoding="utf-8"?>
-<w:numbering xmlns:wpc="http://schemas.microsoft.com/office/word/2010/wordprocessingCanvas" xmlns:mc="http://schemas.openxmlformats.org/markup-compatibility/2006" xmlns:o="urn:schemas-microsoft-com:office:office" xmlns:r="http://schemas.openxmlformats.org/officeDocument/2006/relationships" xmlns:m="http://schemas.openxmlformats.org/officeDocument/2006/math" xmlns:v="urn:schemas-microsoft-com:vml" xmlns:wp14="http://schemas.microsoft.com/office/word/2010/wordprocessingDrawing" xmlns:wp="http://schemas.openxmlformats.org/drawingml/2006/wordprocessingDrawing" xmlns:w10="urn:schemas-microsoft-com:office:word" xmlns:w="http://schemas.openxmlformats.org/wordprocessingml/2006/main" xmlns:w14="http://schemas.microsoft.com/office/word/2010/wordml" xmlns:wpg="http://schemas.microsoft.com/office/word/2010/wordprocessingGroup" xmlns:wpi="http://schemas.microsoft.com/office/word/2010/wordprocessingInk" xmlns:wne="http://schemas.microsoft.com/office/word/2006/wordml" xmlns:wps="http://schemas.microsoft.com/office/word/2010/wordprocessingShape" xmlns:wpsCustomData="http://www.wps.cn/officeDocument/2013/wpsCustomData" mc:Ignorable="w14 wp14">
-  <w:abstractNum w:abstractNumId="0">
+<w:numbering xmlns:wpc="http://schemas.microsoft.com/office/word/2010/wordprocessingCanvas" xmlns:cx="http://schemas.microsoft.com/office/drawing/2014/chartex" xmlns:cx1="http://schemas.microsoft.com/office/drawing/2015/9/8/chartex" xmlns:cx2="http://schemas.microsoft.com/office/drawing/2015/10/21/chartex" xmlns:cx3="http://schemas.microsoft.com/office/drawing/2016/5/9/chartex" xmlns:cx4="http://schemas.microsoft.com/office/drawing/2016/5/10/chartex" xmlns:cx5="http://schemas.microsoft.com/office/drawing/2016/5/11/chartex" xmlns:cx6="http://schemas.microsoft.com/office/drawing/2016/5/12/chartex" xmlns:cx7="http://schemas.microsoft.com/office/drawing/2016/5/13/chartex" xmlns:cx8="http://schemas.microsoft.com/office/drawing/2016/5/14/chartex" xmlns:mc="http://schemas.openxmlformats.org/markup-compatibility/2006" xmlns:aink="http://schemas.microsoft.com/office/drawing/2016/ink" xmlns:am3d="http://schemas.microsoft.com/office/drawing/2017/model3d" xmlns:o="urn:schemas-microsoft-com:office:office" xmlns:oel="http://schemas.microsoft.com/office/2019/extlst" xmlns:r="http://schemas.openxmlformats.org/officeDocument/2006/relationships" xmlns:m="http://schemas.openxmlformats.org/officeDocument/2006/math" xmlns:v="urn:schemas-microsoft-com:vml" xmlns:wp14="http://schemas.microsoft.com/office/word/2010/wordprocessingDrawing" xmlns:wp="http://schemas.openxmlformats.org/drawingml/2006/wordprocessingDrawing" xmlns:w10="urn:schemas-microsoft-com:office:word" xmlns:w="http://schemas.openxmlformats.org/wordprocessingml/2006/main" xmlns:w14="http://schemas.microsoft.com/office/word/2010/wordml" xmlns:w15="http://schemas.microsoft.com/office/word/2012/wordml" xmlns:w16cex="http://schemas.microsoft.com/office/word/2018/wordml/cex" xmlns:w16cid="http://schemas.microsoft.com/office/word/2016/wordml/cid" xmlns:w16="http://schemas.microsoft.com/office/word/2018/wordml" xmlns:w16sdtdh="http://schemas.microsoft.com/office/word/2020/wordml/sdtdatahash" xmlns:w16se="http://schemas.microsoft.com/office/word/2015/wordml/symex" xmlns:wpg="http://schemas.microsoft.com/office/word/2010/wordprocessingGroup" xmlns:wpi="http://schemas.microsoft.com/office/word/2010/wordprocessingInk" xmlns:wne="http://schemas.microsoft.com/office/word/2006/wordml" xmlns:wps="http://schemas.microsoft.com/office/word/2010/wordprocessingShape" mc:Ignorable="w14 w15 w16se w16cid w16 w16cex w16sdtdh wp14">
+  <w:abstractNum w:abstractNumId="0" w15:restartNumberingAfterBreak="0">
     <w:nsid w:val="0344749B"/>
     <w:multiLevelType w:val="multilevel"/>
     <w:tmpl w:val="0344749B"/>
-    <w:lvl w:ilvl="0" w:tentative="0">
+    <w:lvl w:ilvl="0">
       <w:start w:val="1"/>
       <w:numFmt w:val="bullet"/>
       <w:lvlText w:val=""/>
@@ -2770,10 +2585,10 @@
         <w:ind w:left="720" w:hanging="360"/>
       </w:pPr>
       <w:rPr>
-        <w:rFonts w:hint="default" w:ascii="Symbol" w:hAnsi="Symbol"/>
+        <w:rFonts w:ascii="Symbol" w:hAnsi="Symbol" w:hint="default"/>
       </w:rPr>
     </w:lvl>
-    <w:lvl w:ilvl="1" w:tentative="0">
+    <w:lvl w:ilvl="1">
       <w:start w:val="1"/>
       <w:numFmt w:val="bullet"/>
       <w:lvlText w:val="o"/>
@@ -2782,10 +2597,10 @@
         <w:ind w:left="1440" w:hanging="360"/>
       </w:pPr>
       <w:rPr>
-        <w:rFonts w:hint="default" w:ascii="Courier New" w:hAnsi="Courier New" w:cs="Courier New"/>
+        <w:rFonts w:ascii="Courier New" w:hAnsi="Courier New" w:cs="Courier New" w:hint="default"/>
       </w:rPr>
     </w:lvl>
-    <w:lvl w:ilvl="2" w:tentative="0">
+    <w:lvl w:ilvl="2">
       <w:start w:val="1"/>
       <w:numFmt w:val="bullet"/>
       <w:lvlText w:val=""/>
@@ -2794,10 +2609,10 @@
         <w:ind w:left="2160" w:hanging="360"/>
       </w:pPr>
       <w:rPr>
-        <w:rFonts w:hint="default" w:ascii="Wingdings" w:hAnsi="Wingdings"/>
+        <w:rFonts w:ascii="Wingdings" w:hAnsi="Wingdings" w:hint="default"/>
       </w:rPr>
     </w:lvl>
-    <w:lvl w:ilvl="3" w:tentative="0">
+    <w:lvl w:ilvl="3">
       <w:start w:val="1"/>
       <w:numFmt w:val="bullet"/>
       <w:lvlText w:val=""/>
@@ -2806,10 +2621,10 @@
         <w:ind w:left="2880" w:hanging="360"/>
       </w:pPr>
       <w:rPr>
-        <w:rFonts w:hint="default" w:ascii="Symbol" w:hAnsi="Symbol"/>
+        <w:rFonts w:ascii="Symbol" w:hAnsi="Symbol" w:hint="default"/>
       </w:rPr>
     </w:lvl>
-    <w:lvl w:ilvl="4" w:tentative="0">
+    <w:lvl w:ilvl="4">
       <w:start w:val="1"/>
       <w:numFmt w:val="bullet"/>
       <w:lvlText w:val="o"/>
@@ -2818,10 +2633,10 @@
         <w:ind w:left="3600" w:hanging="360"/>
       </w:pPr>
       <w:rPr>
-        <w:rFonts w:hint="default" w:ascii="Courier New" w:hAnsi="Courier New" w:cs="Courier New"/>
+        <w:rFonts w:ascii="Courier New" w:hAnsi="Courier New" w:cs="Courier New" w:hint="default"/>
       </w:rPr>
     </w:lvl>
-    <w:lvl w:ilvl="5" w:tentative="0">
+    <w:lvl w:ilvl="5">
       <w:start w:val="1"/>
       <w:numFmt w:val="bullet"/>
       <w:lvlText w:val=""/>
@@ -2830,10 +2645,10 @@
         <w:ind w:left="4320" w:hanging="360"/>
       </w:pPr>
       <w:rPr>
-        <w:rFonts w:hint="default" w:ascii="Wingdings" w:hAnsi="Wingdings"/>
+        <w:rFonts w:ascii="Wingdings" w:hAnsi="Wingdings" w:hint="default"/>
       </w:rPr>
     </w:lvl>
-    <w:lvl w:ilvl="6" w:tentative="0">
+    <w:lvl w:ilvl="6">
       <w:start w:val="1"/>
       <w:numFmt w:val="bullet"/>
       <w:lvlText w:val=""/>
@@ -2842,10 +2657,10 @@
         <w:ind w:left="5040" w:hanging="360"/>
       </w:pPr>
       <w:rPr>
-        <w:rFonts w:hint="default" w:ascii="Symbol" w:hAnsi="Symbol"/>
+        <w:rFonts w:ascii="Symbol" w:hAnsi="Symbol" w:hint="default"/>
       </w:rPr>
     </w:lvl>
-    <w:lvl w:ilvl="7" w:tentative="0">
+    <w:lvl w:ilvl="7">
       <w:start w:val="1"/>
       <w:numFmt w:val="bullet"/>
       <w:lvlText w:val="o"/>
@@ -2854,10 +2669,10 @@
         <w:ind w:left="5760" w:hanging="360"/>
       </w:pPr>
       <w:rPr>
-        <w:rFonts w:hint="default" w:ascii="Courier New" w:hAnsi="Courier New" w:cs="Courier New"/>
+        <w:rFonts w:ascii="Courier New" w:hAnsi="Courier New" w:cs="Courier New" w:hint="default"/>
       </w:rPr>
     </w:lvl>
-    <w:lvl w:ilvl="8" w:tentative="0">
+    <w:lvl w:ilvl="8">
       <w:start w:val="1"/>
       <w:numFmt w:val="bullet"/>
       <w:lvlText w:val=""/>
@@ -2866,15 +2681,15 @@
         <w:ind w:left="6480" w:hanging="360"/>
       </w:pPr>
       <w:rPr>
-        <w:rFonts w:hint="default" w:ascii="Wingdings" w:hAnsi="Wingdings"/>
+        <w:rFonts w:ascii="Wingdings" w:hAnsi="Wingdings" w:hint="default"/>
       </w:rPr>
     </w:lvl>
   </w:abstractNum>
-  <w:abstractNum w:abstractNumId="1">
+  <w:abstractNum w:abstractNumId="1" w15:restartNumberingAfterBreak="0">
     <w:nsid w:val="52C2247B"/>
     <w:multiLevelType w:val="multilevel"/>
     <w:tmpl w:val="52C2247B"/>
-    <w:lvl w:ilvl="0" w:tentative="0">
+    <w:lvl w:ilvl="0">
       <w:start w:val="1"/>
       <w:numFmt w:val="decimal"/>
       <w:lvlText w:val="%1."/>
@@ -2883,7 +2698,7 @@
         <w:ind w:left="720" w:hanging="360"/>
       </w:pPr>
     </w:lvl>
-    <w:lvl w:ilvl="1" w:tentative="0">
+    <w:lvl w:ilvl="1">
       <w:start w:val="1"/>
       <w:numFmt w:val="bullet"/>
       <w:lvlText w:val=""/>
@@ -2892,10 +2707,10 @@
         <w:ind w:left="1440" w:hanging="360"/>
       </w:pPr>
       <w:rPr>
-        <w:rFonts w:hint="default" w:ascii="Symbol" w:hAnsi="Symbol"/>
+        <w:rFonts w:ascii="Symbol" w:hAnsi="Symbol" w:hint="default"/>
       </w:rPr>
     </w:lvl>
-    <w:lvl w:ilvl="2" w:tentative="0">
+    <w:lvl w:ilvl="2">
       <w:start w:val="1"/>
       <w:numFmt w:val="lowerRoman"/>
       <w:lvlText w:val="%3."/>
@@ -2904,7 +2719,7 @@
         <w:ind w:left="2160" w:hanging="180"/>
       </w:pPr>
     </w:lvl>
-    <w:lvl w:ilvl="3" w:tentative="0">
+    <w:lvl w:ilvl="3">
       <w:start w:val="1"/>
       <w:numFmt w:val="decimal"/>
       <w:lvlText w:val="%4."/>
@@ -2913,7 +2728,7 @@
         <w:ind w:left="2880" w:hanging="360"/>
       </w:pPr>
     </w:lvl>
-    <w:lvl w:ilvl="4" w:tentative="0">
+    <w:lvl w:ilvl="4">
       <w:start w:val="1"/>
       <w:numFmt w:val="lowerLetter"/>
       <w:lvlText w:val="%5."/>
@@ -2922,7 +2737,7 @@
         <w:ind w:left="3600" w:hanging="360"/>
       </w:pPr>
     </w:lvl>
-    <w:lvl w:ilvl="5" w:tentative="0">
+    <w:lvl w:ilvl="5">
       <w:start w:val="1"/>
       <w:numFmt w:val="lowerRoman"/>
       <w:lvlText w:val="%6."/>
@@ -2931,7 +2746,7 @@
         <w:ind w:left="4320" w:hanging="180"/>
       </w:pPr>
     </w:lvl>
-    <w:lvl w:ilvl="6" w:tentative="0">
+    <w:lvl w:ilvl="6">
       <w:start w:val="1"/>
       <w:numFmt w:val="decimal"/>
       <w:lvlText w:val="%7."/>
@@ -2940,7 +2755,7 @@
         <w:ind w:left="5040" w:hanging="360"/>
       </w:pPr>
     </w:lvl>
-    <w:lvl w:ilvl="7" w:tentative="0">
+    <w:lvl w:ilvl="7">
       <w:start w:val="1"/>
       <w:numFmt w:val="lowerLetter"/>
       <w:lvlText w:val="%8."/>
@@ -2949,7 +2764,7 @@
         <w:ind w:left="5760" w:hanging="360"/>
       </w:pPr>
     </w:lvl>
-    <w:lvl w:ilvl="8" w:tentative="0">
+    <w:lvl w:ilvl="8">
       <w:start w:val="1"/>
       <w:numFmt w:val="lowerRoman"/>
       <w:lvlText w:val="%9."/>
@@ -2959,297 +2774,423 @@
       </w:pPr>
     </w:lvl>
   </w:abstractNum>
-  <w:num w:numId="1">
+  <w:num w:numId="1" w16cid:durableId="1668089985">
     <w:abstractNumId w:val="1"/>
   </w:num>
-  <w:num w:numId="2">
+  <w:num w:numId="2" w16cid:durableId="1379546572">
     <w:abstractNumId w:val="0"/>
   </w:num>
 </w:numbering>
 </file>
 
 <file path=word/styles.xml><?xml version="1.0" encoding="utf-8"?>
-<w:styles xmlns:mc="http://schemas.openxmlformats.org/markup-compatibility/2006" xmlns:o="urn:schemas-microsoft-com:office:office" xmlns:r="http://schemas.openxmlformats.org/officeDocument/2006/relationships" xmlns:m="http://schemas.openxmlformats.org/officeDocument/2006/math" xmlns:v="urn:schemas-microsoft-com:vml" xmlns:w="http://schemas.openxmlformats.org/wordprocessingml/2006/main" xmlns:w14="http://schemas.microsoft.com/office/word/2010/wordml" xmlns:w10="urn:schemas-microsoft-com:office:word" xmlns:sl="http://schemas.openxmlformats.org/schemaLibrary/2006/main" xmlns:wpsCustomData="http://www.wps.cn/officeDocument/2013/wpsCustomData" mc:Ignorable="w14">
+<w:styles xmlns:mc="http://schemas.openxmlformats.org/markup-compatibility/2006" xmlns:r="http://schemas.openxmlformats.org/officeDocument/2006/relationships" xmlns:w="http://schemas.openxmlformats.org/wordprocessingml/2006/main" xmlns:w14="http://schemas.microsoft.com/office/word/2010/wordml" xmlns:w15="http://schemas.microsoft.com/office/word/2012/wordml" xmlns:w16cex="http://schemas.microsoft.com/office/word/2018/wordml/cex" xmlns:w16cid="http://schemas.microsoft.com/office/word/2016/wordml/cid" xmlns:w16="http://schemas.microsoft.com/office/word/2018/wordml" xmlns:w16sdtdh="http://schemas.microsoft.com/office/word/2020/wordml/sdtdatahash" xmlns:w16se="http://schemas.microsoft.com/office/word/2015/wordml/symex" mc:Ignorable="w14 w15 w16se w16cid w16 w16cex w16sdtdh">
   <w:docDefaults>
     <w:rPrDefault>
       <w:rPr>
-        <w:rFonts w:asciiTheme="minorHAnsi" w:hAnsiTheme="minorHAnsi" w:eastAsiaTheme="minorEastAsia" w:cstheme="minorBidi"/>
+        <w:rFonts w:asciiTheme="minorHAnsi" w:eastAsiaTheme="minorEastAsia" w:hAnsiTheme="minorHAnsi" w:cstheme="minorBidi"/>
+        <w:lang w:val="en-SG" w:eastAsia="en-GB" w:bidi="ar-SA"/>
       </w:rPr>
     </w:rPrDefault>
     <w:pPrDefault/>
   </w:docDefaults>
-  <w:latentStyles w:count="260" w:defQFormat="0" w:defUnhideWhenUsed="1" w:defSemiHidden="1" w:defUIPriority="99" w:defLockedState="0">
-    <w:lsdException w:qFormat="1" w:unhideWhenUsed="0" w:uiPriority="0" w:semiHidden="0" w:name="Normal"/>
-    <w:lsdException w:qFormat="1" w:unhideWhenUsed="0" w:uiPriority="9" w:semiHidden="0" w:name="heading 1"/>
-    <w:lsdException w:qFormat="1" w:uiPriority="9" w:semiHidden="0" w:name="heading 2"/>
-    <w:lsdException w:qFormat="1" w:uiPriority="9" w:name="heading 3"/>
-    <w:lsdException w:qFormat="1" w:uiPriority="9" w:name="heading 4"/>
-    <w:lsdException w:qFormat="1" w:uiPriority="9" w:name="heading 5"/>
-    <w:lsdException w:qFormat="1" w:uiPriority="9" w:name="heading 6"/>
-    <w:lsdException w:qFormat="1" w:uiPriority="9" w:name="heading 7"/>
-    <w:lsdException w:qFormat="1" w:uiPriority="9" w:name="heading 8"/>
-    <w:lsdException w:qFormat="1" w:uiPriority="9" w:name="heading 9"/>
-    <w:lsdException w:uiPriority="99" w:name="index 1"/>
-    <w:lsdException w:uiPriority="99" w:name="index 2"/>
-    <w:lsdException w:uiPriority="99" w:name="index 3"/>
-    <w:lsdException w:uiPriority="99" w:name="index 4"/>
-    <w:lsdException w:uiPriority="99" w:name="index 5"/>
-    <w:lsdException w:uiPriority="99" w:name="index 6"/>
-    <w:lsdException w:uiPriority="99" w:name="index 7"/>
-    <w:lsdException w:uiPriority="99" w:name="index 8"/>
-    <w:lsdException w:uiPriority="99" w:name="index 9"/>
-    <w:lsdException w:uiPriority="39" w:name="toc 1"/>
-    <w:lsdException w:uiPriority="39" w:name="toc 2"/>
-    <w:lsdException w:uiPriority="39" w:name="toc 3"/>
-    <w:lsdException w:uiPriority="39" w:name="toc 4"/>
-    <w:lsdException w:uiPriority="39" w:name="toc 5"/>
-    <w:lsdException w:uiPriority="39" w:name="toc 6"/>
-    <w:lsdException w:uiPriority="39" w:name="toc 7"/>
-    <w:lsdException w:uiPriority="39" w:name="toc 8"/>
-    <w:lsdException w:uiPriority="39" w:name="toc 9"/>
-    <w:lsdException w:uiPriority="99" w:name="Normal Indent"/>
-    <w:lsdException w:uiPriority="99" w:name="footnote text"/>
-    <w:lsdException w:uiPriority="99" w:name="annotation text"/>
-    <w:lsdException w:uiPriority="99" w:name="header"/>
-    <w:lsdException w:uiPriority="99" w:name="footer"/>
-    <w:lsdException w:uiPriority="99" w:name="index heading"/>
-    <w:lsdException w:qFormat="1" w:uiPriority="35" w:name="caption"/>
-    <w:lsdException w:uiPriority="99" w:name="table of figures"/>
-    <w:lsdException w:uiPriority="99" w:name="envelope address"/>
-    <w:lsdException w:uiPriority="99" w:name="envelope return"/>
-    <w:lsdException w:uiPriority="99" w:name="footnote reference"/>
-    <w:lsdException w:uiPriority="99" w:name="annotation reference"/>
-    <w:lsdException w:uiPriority="99" w:name="line number"/>
-    <w:lsdException w:uiPriority="99" w:name="page number"/>
-    <w:lsdException w:uiPriority="99" w:name="endnote reference"/>
-    <w:lsdException w:uiPriority="99" w:name="endnote text"/>
-    <w:lsdException w:uiPriority="99" w:name="table of authorities"/>
-    <w:lsdException w:uiPriority="99" w:name="macro"/>
-    <w:lsdException w:uiPriority="99" w:name="toa heading"/>
-    <w:lsdException w:uiPriority="99" w:name="List"/>
-    <w:lsdException w:uiPriority="99" w:name="List Bullet"/>
-    <w:lsdException w:uiPriority="99" w:name="List Number"/>
-    <w:lsdException w:uiPriority="99" w:name="List 2"/>
-    <w:lsdException w:uiPriority="99" w:name="List 3"/>
-    <w:lsdException w:uiPriority="99" w:name="List 4"/>
-    <w:lsdException w:uiPriority="99" w:name="List 5"/>
-    <w:lsdException w:uiPriority="99" w:name="List Bullet 2"/>
-    <w:lsdException w:uiPriority="99" w:name="List Bullet 3"/>
-    <w:lsdException w:uiPriority="99" w:name="List Bullet 4"/>
-    <w:lsdException w:uiPriority="99" w:name="List Bullet 5"/>
-    <w:lsdException w:uiPriority="99" w:name="List Number 2"/>
-    <w:lsdException w:uiPriority="99" w:name="List Number 3"/>
-    <w:lsdException w:uiPriority="99" w:name="List Number 4"/>
-    <w:lsdException w:uiPriority="99" w:name="List Number 5"/>
-    <w:lsdException w:qFormat="1" w:unhideWhenUsed="0" w:uiPriority="10" w:semiHidden="0" w:name="Title"/>
-    <w:lsdException w:uiPriority="99" w:name="Closing"/>
-    <w:lsdException w:uiPriority="99" w:name="Signature"/>
-    <w:lsdException w:uiPriority="1" w:name="Default Paragraph Font"/>
-    <w:lsdException w:uiPriority="99" w:name="Body Text"/>
-    <w:lsdException w:uiPriority="99" w:name="Body Text Indent"/>
-    <w:lsdException w:uiPriority="99" w:name="List Continue"/>
-    <w:lsdException w:uiPriority="99" w:name="List Continue 2"/>
-    <w:lsdException w:uiPriority="99" w:name="List Continue 3"/>
-    <w:lsdException w:uiPriority="99" w:name="List Continue 4"/>
-    <w:lsdException w:uiPriority="99" w:name="List Continue 5"/>
-    <w:lsdException w:uiPriority="99" w:name="Message Header"/>
-    <w:lsdException w:qFormat="1" w:unhideWhenUsed="0" w:uiPriority="11" w:semiHidden="0" w:name="Subtitle"/>
-    <w:lsdException w:uiPriority="99" w:name="Salutation"/>
-    <w:lsdException w:uiPriority="99" w:name="Date"/>
-    <w:lsdException w:uiPriority="99" w:name="Body Text First Indent"/>
-    <w:lsdException w:uiPriority="99" w:name="Body Text First Indent 2"/>
-    <w:lsdException w:uiPriority="99" w:name="Note Heading"/>
-    <w:lsdException w:uiPriority="99" w:name="Body Text 2"/>
-    <w:lsdException w:uiPriority="99" w:name="Body Text 3"/>
-    <w:lsdException w:uiPriority="99" w:name="Body Text Indent 2"/>
-    <w:lsdException w:uiPriority="99" w:name="Body Text Indent 3"/>
-    <w:lsdException w:uiPriority="99" w:name="Block Text"/>
-    <w:lsdException w:uiPriority="99" w:semiHidden="0" w:name="Hyperlink"/>
-    <w:lsdException w:uiPriority="99" w:name="FollowedHyperlink"/>
-    <w:lsdException w:qFormat="1" w:unhideWhenUsed="0" w:uiPriority="22" w:semiHidden="0" w:name="Strong"/>
-    <w:lsdException w:qFormat="1" w:unhideWhenUsed="0" w:uiPriority="20" w:semiHidden="0" w:name="Emphasis"/>
-    <w:lsdException w:uiPriority="99" w:name="Document Map"/>
-    <w:lsdException w:uiPriority="99" w:name="Plain Text"/>
-    <w:lsdException w:uiPriority="99" w:name="E-mail Signature"/>
-    <w:lsdException w:uiPriority="99" w:name="Normal (Web)"/>
-    <w:lsdException w:uiPriority="99" w:name="HTML Acronym"/>
-    <w:lsdException w:uiPriority="99" w:name="HTML Address"/>
-    <w:lsdException w:uiPriority="99" w:name="HTML Cite"/>
-    <w:lsdException w:uiPriority="99" w:name="HTML Code"/>
-    <w:lsdException w:uiPriority="99" w:name="HTML Definition"/>
-    <w:lsdException w:uiPriority="99" w:name="HTML Keyboard"/>
-    <w:lsdException w:uiPriority="99" w:name="HTML Preformatted"/>
-    <w:lsdException w:uiPriority="99" w:name="HTML Sample"/>
-    <w:lsdException w:uiPriority="99" w:name="HTML Typewriter"/>
-    <w:lsdException w:uiPriority="99" w:name="HTML Variable"/>
-    <w:lsdException w:uiPriority="99" w:name="Normal Table"/>
-    <w:lsdException w:uiPriority="99" w:name="annotation subject"/>
-    <w:lsdException w:uiPriority="99" w:name="Table Simple 1"/>
-    <w:lsdException w:uiPriority="99" w:name="Table Simple 2"/>
-    <w:lsdException w:uiPriority="99" w:name="Table Simple 3"/>
-    <w:lsdException w:uiPriority="99" w:name="Table Classic 1"/>
-    <w:lsdException w:uiPriority="99" w:name="Table Classic 2"/>
-    <w:lsdException w:uiPriority="99" w:name="Table Classic 3"/>
-    <w:lsdException w:uiPriority="99" w:name="Table Classic 4"/>
-    <w:lsdException w:uiPriority="99" w:name="Table Colorful 1"/>
-    <w:lsdException w:uiPriority="99" w:name="Table Colorful 2"/>
-    <w:lsdException w:uiPriority="99" w:name="Table Colorful 3"/>
-    <w:lsdException w:uiPriority="99" w:name="Table Columns 1"/>
-    <w:lsdException w:uiPriority="99" w:name="Table Columns 2"/>
-    <w:lsdException w:uiPriority="99" w:name="Table Columns 3"/>
-    <w:lsdException w:uiPriority="99" w:name="Table Columns 4"/>
-    <w:lsdException w:uiPriority="99" w:name="Table Columns 5"/>
-    <w:lsdException w:uiPriority="99" w:name="Table Grid 1"/>
-    <w:lsdException w:uiPriority="99" w:name="Table Grid 2"/>
-    <w:lsdException w:uiPriority="99" w:name="Table Grid 3"/>
-    <w:lsdException w:uiPriority="99" w:name="Table Grid 4"/>
-    <w:lsdException w:uiPriority="99" w:name="Table Grid 5"/>
-    <w:lsdException w:uiPriority="99" w:name="Table Grid 6"/>
-    <w:lsdException w:uiPriority="99" w:name="Table Grid 7"/>
-    <w:lsdException w:uiPriority="99" w:name="Table Grid 8"/>
-    <w:lsdException w:uiPriority="99" w:name="Table List 1"/>
-    <w:lsdException w:uiPriority="99" w:name="Table List 2"/>
-    <w:lsdException w:uiPriority="99" w:name="Table List 3"/>
-    <w:lsdException w:uiPriority="99" w:name="Table List 4"/>
-    <w:lsdException w:uiPriority="99" w:name="Table List 5"/>
-    <w:lsdException w:uiPriority="99" w:name="Table List 6"/>
-    <w:lsdException w:uiPriority="99" w:name="Table List 7"/>
-    <w:lsdException w:uiPriority="99" w:name="Table List 8"/>
-    <w:lsdException w:uiPriority="99" w:name="Table 3D effects 1"/>
-    <w:lsdException w:uiPriority="99" w:name="Table 3D effects 2"/>
-    <w:lsdException w:uiPriority="99" w:name="Table 3D effects 3"/>
-    <w:lsdException w:uiPriority="99" w:name="Table Contemporary"/>
-    <w:lsdException w:uiPriority="99" w:name="Table Elegant"/>
-    <w:lsdException w:uiPriority="99" w:name="Table Professional"/>
-    <w:lsdException w:uiPriority="99" w:name="Table Subtle 1"/>
-    <w:lsdException w:uiPriority="99" w:name="Table Subtle 2"/>
-    <w:lsdException w:uiPriority="99" w:name="Table Web 1"/>
-    <w:lsdException w:uiPriority="99" w:name="Table Web 2"/>
-    <w:lsdException w:uiPriority="99" w:name="Table Web 3"/>
-    <w:lsdException w:uiPriority="99" w:name="Balloon Text"/>
-    <w:lsdException w:unhideWhenUsed="0" w:uiPriority="39" w:semiHidden="0" w:name="Table Grid"/>
-    <w:lsdException w:uiPriority="99" w:name="Table Theme"/>
-    <w:lsdException w:unhideWhenUsed="0" w:uiPriority="60" w:semiHidden="0" w:name="Light Shading"/>
-    <w:lsdException w:unhideWhenUsed="0" w:uiPriority="61" w:semiHidden="0" w:name="Light List"/>
-    <w:lsdException w:unhideWhenUsed="0" w:uiPriority="62" w:semiHidden="0" w:name="Light Grid"/>
-    <w:lsdException w:unhideWhenUsed="0" w:uiPriority="63" w:semiHidden="0" w:name="Medium Shading 1"/>
-    <w:lsdException w:unhideWhenUsed="0" w:uiPriority="64" w:semiHidden="0" w:name="Medium Shading 2"/>
-    <w:lsdException w:unhideWhenUsed="0" w:uiPriority="65" w:semiHidden="0" w:name="Medium List 1"/>
-    <w:lsdException w:unhideWhenUsed="0" w:uiPriority="66" w:semiHidden="0" w:name="Medium List 2"/>
-    <w:lsdException w:unhideWhenUsed="0" w:uiPriority="67" w:semiHidden="0" w:name="Medium Grid 1"/>
-    <w:lsdException w:unhideWhenUsed="0" w:uiPriority="68" w:semiHidden="0" w:name="Medium Grid 2"/>
-    <w:lsdException w:unhideWhenUsed="0" w:uiPriority="69" w:semiHidden="0" w:name="Medium Grid 3"/>
-    <w:lsdException w:unhideWhenUsed="0" w:uiPriority="70" w:semiHidden="0" w:name="Dark List"/>
-    <w:lsdException w:unhideWhenUsed="0" w:uiPriority="71" w:semiHidden="0" w:name="Colorful Shading"/>
-    <w:lsdException w:unhideWhenUsed="0" w:uiPriority="72" w:semiHidden="0" w:name="Colorful List"/>
-    <w:lsdException w:unhideWhenUsed="0" w:uiPriority="73" w:semiHidden="0" w:name="Colorful Grid"/>
-    <w:lsdException w:unhideWhenUsed="0" w:uiPriority="60" w:semiHidden="0" w:name="Light Shading Accent 1"/>
-    <w:lsdException w:unhideWhenUsed="0" w:uiPriority="61" w:semiHidden="0" w:name="Light List Accent 1"/>
-    <w:lsdException w:unhideWhenUsed="0" w:uiPriority="62" w:semiHidden="0" w:name="Light Grid Accent 1"/>
-    <w:lsdException w:unhideWhenUsed="0" w:uiPriority="63" w:semiHidden="0" w:name="Medium Shading 1 Accent 1"/>
-    <w:lsdException w:unhideWhenUsed="0" w:uiPriority="64" w:semiHidden="0" w:name="Medium Shading 2 Accent 1"/>
-    <w:lsdException w:unhideWhenUsed="0" w:uiPriority="65" w:semiHidden="0" w:name="Medium List 1 Accent 1"/>
-    <w:lsdException w:qFormat="1" w:unhideWhenUsed="0" w:uiPriority="34" w:semiHidden="0" w:name="List Paragraph"/>
-    <w:lsdException w:unhideWhenUsed="0" w:uiPriority="66" w:semiHidden="0" w:name="Medium List 2 Accent 1"/>
-    <w:lsdException w:unhideWhenUsed="0" w:uiPriority="67" w:semiHidden="0" w:name="Medium Grid 1 Accent 1"/>
-    <w:lsdException w:unhideWhenUsed="0" w:uiPriority="68" w:semiHidden="0" w:name="Medium Grid 2 Accent 1"/>
-    <w:lsdException w:unhideWhenUsed="0" w:uiPriority="69" w:semiHidden="0" w:name="Medium Grid 3 Accent 1"/>
-    <w:lsdException w:unhideWhenUsed="0" w:uiPriority="70" w:semiHidden="0" w:name="Dark List Accent 1"/>
-    <w:lsdException w:unhideWhenUsed="0" w:uiPriority="71" w:semiHidden="0" w:name="Colorful Shading Accent 1"/>
-    <w:lsdException w:unhideWhenUsed="0" w:uiPriority="72" w:semiHidden="0" w:name="Colorful List Accent 1"/>
-    <w:lsdException w:unhideWhenUsed="0" w:uiPriority="73" w:semiHidden="0" w:name="Colorful Grid Accent 1"/>
-    <w:lsdException w:unhideWhenUsed="0" w:uiPriority="60" w:semiHidden="0" w:name="Light Shading Accent 2"/>
-    <w:lsdException w:unhideWhenUsed="0" w:uiPriority="61" w:semiHidden="0" w:name="Light List Accent 2"/>
-    <w:lsdException w:unhideWhenUsed="0" w:uiPriority="62" w:semiHidden="0" w:name="Light Grid Accent 2"/>
-    <w:lsdException w:unhideWhenUsed="0" w:uiPriority="63" w:semiHidden="0" w:name="Medium Shading 1 Accent 2"/>
-    <w:lsdException w:unhideWhenUsed="0" w:uiPriority="64" w:semiHidden="0" w:name="Medium Shading 2 Accent 2"/>
-    <w:lsdException w:unhideWhenUsed="0" w:uiPriority="65" w:semiHidden="0" w:name="Medium List 1 Accent 2"/>
-    <w:lsdException w:unhideWhenUsed="0" w:uiPriority="66" w:semiHidden="0" w:name="Medium List 2 Accent 2"/>
-    <w:lsdException w:unhideWhenUsed="0" w:uiPriority="67" w:semiHidden="0" w:name="Medium Grid 1 Accent 2"/>
-    <w:lsdException w:unhideWhenUsed="0" w:uiPriority="68" w:semiHidden="0" w:name="Medium Grid 2 Accent 2"/>
-    <w:lsdException w:unhideWhenUsed="0" w:uiPriority="69" w:semiHidden="0" w:name="Medium Grid 3 Accent 2"/>
-    <w:lsdException w:unhideWhenUsed="0" w:uiPriority="70" w:semiHidden="0" w:name="Dark List Accent 2"/>
-    <w:lsdException w:unhideWhenUsed="0" w:uiPriority="71" w:semiHidden="0" w:name="Colorful Shading Accent 2"/>
-    <w:lsdException w:unhideWhenUsed="0" w:uiPriority="72" w:semiHidden="0" w:name="Colorful List Accent 2"/>
-    <w:lsdException w:unhideWhenUsed="0" w:uiPriority="73" w:semiHidden="0" w:name="Colorful Grid Accent 2"/>
-    <w:lsdException w:unhideWhenUsed="0" w:uiPriority="60" w:semiHidden="0" w:name="Light Shading Accent 3"/>
-    <w:lsdException w:unhideWhenUsed="0" w:uiPriority="61" w:semiHidden="0" w:name="Light List Accent 3"/>
-    <w:lsdException w:unhideWhenUsed="0" w:uiPriority="62" w:semiHidden="0" w:name="Light Grid Accent 3"/>
-    <w:lsdException w:unhideWhenUsed="0" w:uiPriority="63" w:semiHidden="0" w:name="Medium Shading 1 Accent 3"/>
-    <w:lsdException w:unhideWhenUsed="0" w:uiPriority="64" w:semiHidden="0" w:name="Medium Shading 2 Accent 3"/>
-    <w:lsdException w:unhideWhenUsed="0" w:uiPriority="65" w:semiHidden="0" w:name="Medium List 1 Accent 3"/>
-    <w:lsdException w:unhideWhenUsed="0" w:uiPriority="66" w:semiHidden="0" w:name="Medium List 2 Accent 3"/>
-    <w:lsdException w:unhideWhenUsed="0" w:uiPriority="67" w:semiHidden="0" w:name="Medium Grid 1 Accent 3"/>
-    <w:lsdException w:unhideWhenUsed="0" w:uiPriority="68" w:semiHidden="0" w:name="Medium Grid 2 Accent 3"/>
-    <w:lsdException w:unhideWhenUsed="0" w:uiPriority="69" w:semiHidden="0" w:name="Medium Grid 3 Accent 3"/>
-    <w:lsdException w:unhideWhenUsed="0" w:uiPriority="70" w:semiHidden="0" w:name="Dark List Accent 3"/>
-    <w:lsdException w:unhideWhenUsed="0" w:uiPriority="71" w:semiHidden="0" w:name="Colorful Shading Accent 3"/>
-    <w:lsdException w:unhideWhenUsed="0" w:uiPriority="72" w:semiHidden="0" w:name="Colorful List Accent 3"/>
-    <w:lsdException w:unhideWhenUsed="0" w:uiPriority="73" w:semiHidden="0" w:name="Colorful Grid Accent 3"/>
-    <w:lsdException w:unhideWhenUsed="0" w:uiPriority="60" w:semiHidden="0" w:name="Light Shading Accent 4"/>
-    <w:lsdException w:unhideWhenUsed="0" w:uiPriority="61" w:semiHidden="0" w:name="Light List Accent 4"/>
-    <w:lsdException w:unhideWhenUsed="0" w:uiPriority="62" w:semiHidden="0" w:name="Light Grid Accent 4"/>
-    <w:lsdException w:unhideWhenUsed="0" w:uiPriority="63" w:semiHidden="0" w:name="Medium Shading 1 Accent 4"/>
-    <w:lsdException w:unhideWhenUsed="0" w:uiPriority="64" w:semiHidden="0" w:name="Medium Shading 2 Accent 4"/>
-    <w:lsdException w:unhideWhenUsed="0" w:uiPriority="65" w:semiHidden="0" w:name="Medium List 1 Accent 4"/>
-    <w:lsdException w:unhideWhenUsed="0" w:uiPriority="66" w:semiHidden="0" w:name="Medium List 2 Accent 4"/>
-    <w:lsdException w:unhideWhenUsed="0" w:uiPriority="67" w:semiHidden="0" w:name="Medium Grid 1 Accent 4"/>
-    <w:lsdException w:unhideWhenUsed="0" w:uiPriority="68" w:semiHidden="0" w:name="Medium Grid 2 Accent 4"/>
-    <w:lsdException w:unhideWhenUsed="0" w:uiPriority="69" w:semiHidden="0" w:name="Medium Grid 3 Accent 4"/>
-    <w:lsdException w:unhideWhenUsed="0" w:uiPriority="70" w:semiHidden="0" w:name="Dark List Accent 4"/>
-    <w:lsdException w:unhideWhenUsed="0" w:uiPriority="71" w:semiHidden="0" w:name="Colorful Shading Accent 4"/>
-    <w:lsdException w:unhideWhenUsed="0" w:uiPriority="72" w:semiHidden="0" w:name="Colorful List Accent 4"/>
-    <w:lsdException w:unhideWhenUsed="0" w:uiPriority="73" w:semiHidden="0" w:name="Colorful Grid Accent 4"/>
-    <w:lsdException w:unhideWhenUsed="0" w:uiPriority="60" w:semiHidden="0" w:name="Light Shading Accent 5"/>
-    <w:lsdException w:unhideWhenUsed="0" w:uiPriority="61" w:semiHidden="0" w:name="Light List Accent 5"/>
-    <w:lsdException w:unhideWhenUsed="0" w:uiPriority="62" w:semiHidden="0" w:name="Light Grid Accent 5"/>
-    <w:lsdException w:unhideWhenUsed="0" w:uiPriority="63" w:semiHidden="0" w:name="Medium Shading 1 Accent 5"/>
-    <w:lsdException w:unhideWhenUsed="0" w:uiPriority="64" w:semiHidden="0" w:name="Medium Shading 2 Accent 5"/>
-    <w:lsdException w:unhideWhenUsed="0" w:uiPriority="65" w:semiHidden="0" w:name="Medium List 1 Accent 5"/>
-    <w:lsdException w:unhideWhenUsed="0" w:uiPriority="66" w:semiHidden="0" w:name="Medium List 2 Accent 5"/>
-    <w:lsdException w:unhideWhenUsed="0" w:uiPriority="67" w:semiHidden="0" w:name="Medium Grid 1 Accent 5"/>
-    <w:lsdException w:unhideWhenUsed="0" w:uiPriority="68" w:semiHidden="0" w:name="Medium Grid 2 Accent 5"/>
-    <w:lsdException w:unhideWhenUsed="0" w:uiPriority="69" w:semiHidden="0" w:name="Medium Grid 3 Accent 5"/>
-    <w:lsdException w:unhideWhenUsed="0" w:uiPriority="70" w:semiHidden="0" w:name="Dark List Accent 5"/>
-    <w:lsdException w:unhideWhenUsed="0" w:uiPriority="71" w:semiHidden="0" w:name="Colorful Shading Accent 5"/>
-    <w:lsdException w:unhideWhenUsed="0" w:uiPriority="72" w:semiHidden="0" w:name="Colorful List Accent 5"/>
-    <w:lsdException w:unhideWhenUsed="0" w:uiPriority="73" w:semiHidden="0" w:name="Colorful Grid Accent 5"/>
-    <w:lsdException w:unhideWhenUsed="0" w:uiPriority="60" w:semiHidden="0" w:name="Light Shading Accent 6"/>
-    <w:lsdException w:unhideWhenUsed="0" w:uiPriority="61" w:semiHidden="0" w:name="Light List Accent 6"/>
-    <w:lsdException w:unhideWhenUsed="0" w:uiPriority="62" w:semiHidden="0" w:name="Light Grid Accent 6"/>
-    <w:lsdException w:unhideWhenUsed="0" w:uiPriority="63" w:semiHidden="0" w:name="Medium Shading 1 Accent 6"/>
-    <w:lsdException w:unhideWhenUsed="0" w:uiPriority="64" w:semiHidden="0" w:name="Medium Shading 2 Accent 6"/>
-    <w:lsdException w:unhideWhenUsed="0" w:uiPriority="65" w:semiHidden="0" w:name="Medium List 1 Accent 6"/>
-    <w:lsdException w:unhideWhenUsed="0" w:uiPriority="66" w:semiHidden="0" w:name="Medium List 2 Accent 6"/>
-    <w:lsdException w:unhideWhenUsed="0" w:uiPriority="67" w:semiHidden="0" w:name="Medium Grid 1 Accent 6"/>
-    <w:lsdException w:unhideWhenUsed="0" w:uiPriority="68" w:semiHidden="0" w:name="Medium Grid 2 Accent 6"/>
-    <w:lsdException w:unhideWhenUsed="0" w:uiPriority="69" w:semiHidden="0" w:name="Medium Grid 3 Accent 6"/>
-    <w:lsdException w:unhideWhenUsed="0" w:uiPriority="70" w:semiHidden="0" w:name="Dark List Accent 6"/>
-    <w:lsdException w:unhideWhenUsed="0" w:uiPriority="71" w:semiHidden="0" w:name="Colorful Shading Accent 6"/>
-    <w:lsdException w:unhideWhenUsed="0" w:uiPriority="72" w:semiHidden="0" w:name="Colorful List Accent 6"/>
-    <w:lsdException w:unhideWhenUsed="0" w:uiPriority="73" w:semiHidden="0" w:name="Colorful Grid Accent 6"/>
+  <w:latentStyles w:defLockedState="0" w:defUIPriority="99" w:defSemiHidden="0" w:defUnhideWhenUsed="0" w:defQFormat="0" w:count="376">
+    <w:lsdException w:name="Normal" w:uiPriority="0" w:qFormat="1"/>
+    <w:lsdException w:name="heading 1" w:uiPriority="9" w:qFormat="1"/>
+    <w:lsdException w:name="heading 2" w:uiPriority="9" w:unhideWhenUsed="1" w:qFormat="1"/>
+    <w:lsdException w:name="heading 3" w:semiHidden="1" w:uiPriority="9" w:unhideWhenUsed="1" w:qFormat="1"/>
+    <w:lsdException w:name="heading 4" w:semiHidden="1" w:uiPriority="9" w:unhideWhenUsed="1" w:qFormat="1"/>
+    <w:lsdException w:name="heading 5" w:semiHidden="1" w:uiPriority="9" w:unhideWhenUsed="1" w:qFormat="1"/>
+    <w:lsdException w:name="heading 6" w:semiHidden="1" w:uiPriority="9" w:unhideWhenUsed="1" w:qFormat="1"/>
+    <w:lsdException w:name="heading 7" w:semiHidden="1" w:uiPriority="9" w:unhideWhenUsed="1" w:qFormat="1"/>
+    <w:lsdException w:name="heading 8" w:semiHidden="1" w:uiPriority="9" w:unhideWhenUsed="1" w:qFormat="1"/>
+    <w:lsdException w:name="heading 9" w:semiHidden="1" w:uiPriority="9" w:unhideWhenUsed="1" w:qFormat="1"/>
+    <w:lsdException w:name="index 1" w:semiHidden="1" w:unhideWhenUsed="1"/>
+    <w:lsdException w:name="index 2" w:semiHidden="1" w:unhideWhenUsed="1"/>
+    <w:lsdException w:name="index 3" w:semiHidden="1" w:unhideWhenUsed="1"/>
+    <w:lsdException w:name="index 4" w:semiHidden="1" w:unhideWhenUsed="1"/>
+    <w:lsdException w:name="index 5" w:semiHidden="1" w:unhideWhenUsed="1"/>
+    <w:lsdException w:name="index 6" w:semiHidden="1" w:unhideWhenUsed="1"/>
+    <w:lsdException w:name="index 7" w:semiHidden="1" w:unhideWhenUsed="1"/>
+    <w:lsdException w:name="index 8" w:semiHidden="1" w:unhideWhenUsed="1"/>
+    <w:lsdException w:name="index 9" w:semiHidden="1" w:unhideWhenUsed="1"/>
+    <w:lsdException w:name="toc 1" w:semiHidden="1" w:uiPriority="39" w:unhideWhenUsed="1"/>
+    <w:lsdException w:name="toc 2" w:semiHidden="1" w:uiPriority="39" w:unhideWhenUsed="1"/>
+    <w:lsdException w:name="toc 3" w:semiHidden="1" w:uiPriority="39" w:unhideWhenUsed="1"/>
+    <w:lsdException w:name="toc 4" w:semiHidden="1" w:uiPriority="39" w:unhideWhenUsed="1"/>
+    <w:lsdException w:name="toc 5" w:semiHidden="1" w:uiPriority="39" w:unhideWhenUsed="1"/>
+    <w:lsdException w:name="toc 6" w:semiHidden="1" w:uiPriority="39" w:unhideWhenUsed="1"/>
+    <w:lsdException w:name="toc 7" w:semiHidden="1" w:uiPriority="39" w:unhideWhenUsed="1"/>
+    <w:lsdException w:name="toc 8" w:semiHidden="1" w:uiPriority="39" w:unhideWhenUsed="1"/>
+    <w:lsdException w:name="toc 9" w:semiHidden="1" w:uiPriority="39" w:unhideWhenUsed="1"/>
+    <w:lsdException w:name="Normal Indent" w:semiHidden="1" w:unhideWhenUsed="1"/>
+    <w:lsdException w:name="footnote text" w:semiHidden="1" w:unhideWhenUsed="1"/>
+    <w:lsdException w:name="annotation text" w:semiHidden="1" w:unhideWhenUsed="1"/>
+    <w:lsdException w:name="header" w:semiHidden="1" w:unhideWhenUsed="1"/>
+    <w:lsdException w:name="footer" w:semiHidden="1" w:unhideWhenUsed="1"/>
+    <w:lsdException w:name="index heading" w:semiHidden="1" w:unhideWhenUsed="1"/>
+    <w:lsdException w:name="caption" w:semiHidden="1" w:uiPriority="35" w:unhideWhenUsed="1" w:qFormat="1"/>
+    <w:lsdException w:name="table of figures" w:semiHidden="1" w:unhideWhenUsed="1"/>
+    <w:lsdException w:name="envelope address" w:semiHidden="1" w:unhideWhenUsed="1"/>
+    <w:lsdException w:name="envelope return" w:semiHidden="1" w:unhideWhenUsed="1"/>
+    <w:lsdException w:name="footnote reference" w:semiHidden="1" w:unhideWhenUsed="1"/>
+    <w:lsdException w:name="annotation reference" w:semiHidden="1" w:unhideWhenUsed="1"/>
+    <w:lsdException w:name="line number" w:semiHidden="1" w:unhideWhenUsed="1"/>
+    <w:lsdException w:name="page number" w:semiHidden="1" w:unhideWhenUsed="1"/>
+    <w:lsdException w:name="endnote reference" w:semiHidden="1" w:unhideWhenUsed="1"/>
+    <w:lsdException w:name="endnote text" w:semiHidden="1" w:unhideWhenUsed="1"/>
+    <w:lsdException w:name="table of authorities" w:semiHidden="1" w:unhideWhenUsed="1"/>
+    <w:lsdException w:name="macro" w:semiHidden="1" w:unhideWhenUsed="1"/>
+    <w:lsdException w:name="toa heading" w:semiHidden="1" w:unhideWhenUsed="1"/>
+    <w:lsdException w:name="List" w:semiHidden="1" w:unhideWhenUsed="1"/>
+    <w:lsdException w:name="List Bullet" w:semiHidden="1" w:unhideWhenUsed="1"/>
+    <w:lsdException w:name="List Number" w:semiHidden="1" w:unhideWhenUsed="1"/>
+    <w:lsdException w:name="List 2" w:semiHidden="1" w:unhideWhenUsed="1"/>
+    <w:lsdException w:name="List 3" w:semiHidden="1" w:unhideWhenUsed="1"/>
+    <w:lsdException w:name="List 4" w:semiHidden="1" w:unhideWhenUsed="1"/>
+    <w:lsdException w:name="List 5" w:semiHidden="1" w:unhideWhenUsed="1"/>
+    <w:lsdException w:name="List Bullet 2" w:semiHidden="1" w:unhideWhenUsed="1"/>
+    <w:lsdException w:name="List Bullet 3" w:semiHidden="1" w:unhideWhenUsed="1"/>
+    <w:lsdException w:name="List Bullet 4" w:semiHidden="1" w:unhideWhenUsed="1"/>
+    <w:lsdException w:name="List Bullet 5" w:semiHidden="1" w:unhideWhenUsed="1"/>
+    <w:lsdException w:name="List Number 2" w:semiHidden="1" w:unhideWhenUsed="1"/>
+    <w:lsdException w:name="List Number 3" w:semiHidden="1" w:unhideWhenUsed="1"/>
+    <w:lsdException w:name="List Number 4" w:semiHidden="1" w:unhideWhenUsed="1"/>
+    <w:lsdException w:name="List Number 5" w:semiHidden="1" w:unhideWhenUsed="1"/>
+    <w:lsdException w:name="Title" w:uiPriority="10" w:qFormat="1"/>
+    <w:lsdException w:name="Closing" w:semiHidden="1" w:unhideWhenUsed="1"/>
+    <w:lsdException w:name="Signature" w:semiHidden="1" w:unhideWhenUsed="1"/>
+    <w:lsdException w:name="Default Paragraph Font" w:semiHidden="1" w:uiPriority="1" w:unhideWhenUsed="1"/>
+    <w:lsdException w:name="Body Text" w:semiHidden="1" w:unhideWhenUsed="1"/>
+    <w:lsdException w:name="Body Text Indent" w:semiHidden="1" w:unhideWhenUsed="1"/>
+    <w:lsdException w:name="List Continue" w:semiHidden="1" w:unhideWhenUsed="1"/>
+    <w:lsdException w:name="List Continue 2" w:semiHidden="1" w:unhideWhenUsed="1"/>
+    <w:lsdException w:name="List Continue 3" w:semiHidden="1" w:unhideWhenUsed="1"/>
+    <w:lsdException w:name="List Continue 4" w:semiHidden="1" w:unhideWhenUsed="1"/>
+    <w:lsdException w:name="List Continue 5" w:semiHidden="1" w:unhideWhenUsed="1"/>
+    <w:lsdException w:name="Message Header" w:semiHidden="1" w:unhideWhenUsed="1"/>
+    <w:lsdException w:name="Subtitle" w:uiPriority="11" w:qFormat="1"/>
+    <w:lsdException w:name="Salutation" w:semiHidden="1" w:unhideWhenUsed="1"/>
+    <w:lsdException w:name="Date" w:semiHidden="1" w:unhideWhenUsed="1"/>
+    <w:lsdException w:name="Body Text First Indent" w:semiHidden="1" w:unhideWhenUsed="1"/>
+    <w:lsdException w:name="Body Text First Indent 2" w:semiHidden="1" w:unhideWhenUsed="1"/>
+    <w:lsdException w:name="Note Heading" w:semiHidden="1" w:unhideWhenUsed="1"/>
+    <w:lsdException w:name="Body Text 2" w:semiHidden="1" w:unhideWhenUsed="1"/>
+    <w:lsdException w:name="Body Text 3" w:semiHidden="1" w:unhideWhenUsed="1"/>
+    <w:lsdException w:name="Body Text Indent 2" w:semiHidden="1" w:unhideWhenUsed="1"/>
+    <w:lsdException w:name="Body Text Indent 3" w:semiHidden="1" w:unhideWhenUsed="1"/>
+    <w:lsdException w:name="Block Text" w:semiHidden="1" w:unhideWhenUsed="1"/>
+    <w:lsdException w:name="Hyperlink" w:unhideWhenUsed="1"/>
+    <w:lsdException w:name="FollowedHyperlink" w:semiHidden="1" w:unhideWhenUsed="1"/>
+    <w:lsdException w:name="Strong" w:uiPriority="22" w:qFormat="1"/>
+    <w:lsdException w:name="Emphasis" w:uiPriority="20" w:qFormat="1"/>
+    <w:lsdException w:name="Document Map" w:semiHidden="1" w:unhideWhenUsed="1"/>
+    <w:lsdException w:name="Plain Text" w:semiHidden="1" w:unhideWhenUsed="1"/>
+    <w:lsdException w:name="E-mail Signature" w:semiHidden="1" w:unhideWhenUsed="1"/>
+    <w:lsdException w:name="HTML Top of Form" w:semiHidden="1" w:unhideWhenUsed="1"/>
+    <w:lsdException w:name="HTML Bottom of Form" w:semiHidden="1" w:unhideWhenUsed="1"/>
+    <w:lsdException w:name="Normal (Web)" w:semiHidden="1" w:unhideWhenUsed="1"/>
+    <w:lsdException w:name="HTML Acronym" w:semiHidden="1" w:unhideWhenUsed="1"/>
+    <w:lsdException w:name="HTML Address" w:semiHidden="1" w:unhideWhenUsed="1"/>
+    <w:lsdException w:name="HTML Cite" w:semiHidden="1" w:unhideWhenUsed="1"/>
+    <w:lsdException w:name="HTML Code" w:semiHidden="1" w:unhideWhenUsed="1"/>
+    <w:lsdException w:name="HTML Definition" w:semiHidden="1" w:unhideWhenUsed="1"/>
+    <w:lsdException w:name="HTML Keyboard" w:semiHidden="1" w:unhideWhenUsed="1"/>
+    <w:lsdException w:name="HTML Preformatted" w:semiHidden="1" w:unhideWhenUsed="1"/>
+    <w:lsdException w:name="HTML Sample" w:semiHidden="1" w:unhideWhenUsed="1"/>
+    <w:lsdException w:name="HTML Typewriter" w:semiHidden="1" w:unhideWhenUsed="1"/>
+    <w:lsdException w:name="HTML Variable" w:semiHidden="1" w:unhideWhenUsed="1"/>
+    <w:lsdException w:name="Normal Table" w:semiHidden="1" w:unhideWhenUsed="1"/>
+    <w:lsdException w:name="annotation subject" w:semiHidden="1" w:unhideWhenUsed="1"/>
+    <w:lsdException w:name="No List" w:semiHidden="1" w:unhideWhenUsed="1"/>
+    <w:lsdException w:name="Outline List 1" w:semiHidden="1" w:unhideWhenUsed="1"/>
+    <w:lsdException w:name="Outline List 2" w:semiHidden="1" w:unhideWhenUsed="1"/>
+    <w:lsdException w:name="Outline List 3" w:semiHidden="1" w:unhideWhenUsed="1"/>
+    <w:lsdException w:name="Table Simple 1" w:semiHidden="1" w:unhideWhenUsed="1"/>
+    <w:lsdException w:name="Table Simple 2" w:semiHidden="1" w:unhideWhenUsed="1"/>
+    <w:lsdException w:name="Table Simple 3" w:semiHidden="1" w:unhideWhenUsed="1"/>
+    <w:lsdException w:name="Table Classic 1" w:semiHidden="1" w:unhideWhenUsed="1"/>
+    <w:lsdException w:name="Table Classic 2" w:semiHidden="1" w:unhideWhenUsed="1"/>
+    <w:lsdException w:name="Table Classic 3" w:semiHidden="1" w:unhideWhenUsed="1"/>
+    <w:lsdException w:name="Table Classic 4" w:semiHidden="1" w:unhideWhenUsed="1"/>
+    <w:lsdException w:name="Table Colorful 1" w:semiHidden="1" w:unhideWhenUsed="1"/>
+    <w:lsdException w:name="Table Colorful 2" w:semiHidden="1" w:unhideWhenUsed="1"/>
+    <w:lsdException w:name="Table Colorful 3" w:semiHidden="1" w:unhideWhenUsed="1"/>
+    <w:lsdException w:name="Table Columns 1" w:semiHidden="1" w:unhideWhenUsed="1"/>
+    <w:lsdException w:name="Table Columns 2" w:semiHidden="1" w:unhideWhenUsed="1"/>
+    <w:lsdException w:name="Table Columns 3" w:semiHidden="1" w:unhideWhenUsed="1"/>
+    <w:lsdException w:name="Table Columns 4" w:semiHidden="1" w:unhideWhenUsed="1"/>
+    <w:lsdException w:name="Table Columns 5" w:semiHidden="1" w:unhideWhenUsed="1"/>
+    <w:lsdException w:name="Table Grid 1" w:semiHidden="1" w:unhideWhenUsed="1"/>
+    <w:lsdException w:name="Table Grid 2" w:semiHidden="1" w:unhideWhenUsed="1"/>
+    <w:lsdException w:name="Table Grid 3" w:semiHidden="1" w:unhideWhenUsed="1"/>
+    <w:lsdException w:name="Table Grid 4" w:semiHidden="1" w:unhideWhenUsed="1"/>
+    <w:lsdException w:name="Table Grid 5" w:semiHidden="1" w:unhideWhenUsed="1"/>
+    <w:lsdException w:name="Table Grid 6" w:semiHidden="1" w:unhideWhenUsed="1"/>
+    <w:lsdException w:name="Table Grid 7" w:semiHidden="1" w:unhideWhenUsed="1"/>
+    <w:lsdException w:name="Table Grid 8" w:semiHidden="1" w:unhideWhenUsed="1"/>
+    <w:lsdException w:name="Table List 1" w:semiHidden="1" w:unhideWhenUsed="1"/>
+    <w:lsdException w:name="Table List 2" w:semiHidden="1" w:unhideWhenUsed="1"/>
+    <w:lsdException w:name="Table List 3" w:semiHidden="1" w:unhideWhenUsed="1"/>
+    <w:lsdException w:name="Table List 4" w:semiHidden="1" w:unhideWhenUsed="1"/>
+    <w:lsdException w:name="Table List 5" w:semiHidden="1" w:unhideWhenUsed="1"/>
+    <w:lsdException w:name="Table List 6" w:semiHidden="1" w:unhideWhenUsed="1"/>
+    <w:lsdException w:name="Table List 7" w:semiHidden="1" w:unhideWhenUsed="1"/>
+    <w:lsdException w:name="Table List 8" w:semiHidden="1" w:unhideWhenUsed="1"/>
+    <w:lsdException w:name="Table 3D effects 1" w:semiHidden="1" w:unhideWhenUsed="1"/>
+    <w:lsdException w:name="Table 3D effects 2" w:semiHidden="1" w:unhideWhenUsed="1"/>
+    <w:lsdException w:name="Table 3D effects 3" w:semiHidden="1" w:unhideWhenUsed="1"/>
+    <w:lsdException w:name="Table Contemporary" w:semiHidden="1" w:unhideWhenUsed="1"/>
+    <w:lsdException w:name="Table Elegant" w:semiHidden="1" w:unhideWhenUsed="1"/>
+    <w:lsdException w:name="Table Professional" w:semiHidden="1" w:unhideWhenUsed="1"/>
+    <w:lsdException w:name="Table Subtle 1" w:semiHidden="1" w:unhideWhenUsed="1"/>
+    <w:lsdException w:name="Table Subtle 2" w:semiHidden="1" w:unhideWhenUsed="1"/>
+    <w:lsdException w:name="Table Web 1" w:semiHidden="1" w:unhideWhenUsed="1"/>
+    <w:lsdException w:name="Table Web 2" w:semiHidden="1" w:unhideWhenUsed="1"/>
+    <w:lsdException w:name="Table Web 3" w:semiHidden="1" w:unhideWhenUsed="1"/>
+    <w:lsdException w:name="Balloon Text" w:semiHidden="1" w:unhideWhenUsed="1"/>
+    <w:lsdException w:name="Table Grid" w:uiPriority="39"/>
+    <w:lsdException w:name="Table Theme" w:semiHidden="1" w:unhideWhenUsed="1"/>
+    <w:lsdException w:name="Placeholder Text" w:semiHidden="1" w:unhideWhenUsed="1"/>
+    <w:lsdException w:name="No Spacing" w:semiHidden="1" w:unhideWhenUsed="1"/>
+    <w:lsdException w:name="Light Shading" w:uiPriority="60"/>
+    <w:lsdException w:name="Light List" w:uiPriority="61"/>
+    <w:lsdException w:name="Light Grid" w:uiPriority="62"/>
+    <w:lsdException w:name="Medium Shading 1" w:uiPriority="63"/>
+    <w:lsdException w:name="Medium Shading 2" w:uiPriority="64"/>
+    <w:lsdException w:name="Medium List 1" w:uiPriority="65"/>
+    <w:lsdException w:name="Medium List 2" w:uiPriority="66"/>
+    <w:lsdException w:name="Medium Grid 1" w:uiPriority="67"/>
+    <w:lsdException w:name="Medium Grid 2" w:uiPriority="68"/>
+    <w:lsdException w:name="Medium Grid 3" w:uiPriority="69"/>
+    <w:lsdException w:name="Dark List" w:uiPriority="70"/>
+    <w:lsdException w:name="Colorful Shading" w:uiPriority="71"/>
+    <w:lsdException w:name="Colorful List" w:uiPriority="72"/>
+    <w:lsdException w:name="Colorful Grid" w:uiPriority="73"/>
+    <w:lsdException w:name="Light Shading Accent 1" w:uiPriority="60"/>
+    <w:lsdException w:name="Light List Accent 1" w:uiPriority="61"/>
+    <w:lsdException w:name="Light Grid Accent 1" w:uiPriority="62"/>
+    <w:lsdException w:name="Medium Shading 1 Accent 1" w:uiPriority="63"/>
+    <w:lsdException w:name="Medium Shading 2 Accent 1" w:uiPriority="64"/>
+    <w:lsdException w:name="Medium List 1 Accent 1" w:uiPriority="65"/>
+    <w:lsdException w:name="Revision" w:semiHidden="1" w:unhideWhenUsed="1"/>
+    <w:lsdException w:name="List Paragraph" w:uiPriority="34" w:qFormat="1"/>
+    <w:lsdException w:name="Quote" w:semiHidden="1" w:unhideWhenUsed="1"/>
+    <w:lsdException w:name="Intense Quote" w:semiHidden="1" w:unhideWhenUsed="1"/>
+    <w:lsdException w:name="Medium List 2 Accent 1" w:uiPriority="66"/>
+    <w:lsdException w:name="Medium Grid 1 Accent 1" w:uiPriority="67"/>
+    <w:lsdException w:name="Medium Grid 2 Accent 1" w:uiPriority="68"/>
+    <w:lsdException w:name="Medium Grid 3 Accent 1" w:uiPriority="69"/>
+    <w:lsdException w:name="Dark List Accent 1" w:uiPriority="70"/>
+    <w:lsdException w:name="Colorful Shading Accent 1" w:uiPriority="71"/>
+    <w:lsdException w:name="Colorful List Accent 1" w:uiPriority="72"/>
+    <w:lsdException w:name="Colorful Grid Accent 1" w:uiPriority="73"/>
+    <w:lsdException w:name="Light Shading Accent 2" w:uiPriority="60"/>
+    <w:lsdException w:name="Light List Accent 2" w:uiPriority="61"/>
+    <w:lsdException w:name="Light Grid Accent 2" w:uiPriority="62"/>
+    <w:lsdException w:name="Medium Shading 1 Accent 2" w:uiPriority="63"/>
+    <w:lsdException w:name="Medium Shading 2 Accent 2" w:uiPriority="64"/>
+    <w:lsdException w:name="Medium List 1 Accent 2" w:uiPriority="65"/>
+    <w:lsdException w:name="Medium List 2 Accent 2" w:uiPriority="66"/>
+    <w:lsdException w:name="Medium Grid 1 Accent 2" w:uiPriority="67"/>
+    <w:lsdException w:name="Medium Grid 2 Accent 2" w:uiPriority="68"/>
+    <w:lsdException w:name="Medium Grid 3 Accent 2" w:uiPriority="69"/>
+    <w:lsdException w:name="Dark List Accent 2" w:uiPriority="70"/>
+    <w:lsdException w:name="Colorful Shading Accent 2" w:uiPriority="71"/>
+    <w:lsdException w:name="Colorful List Accent 2" w:uiPriority="72"/>
+    <w:lsdException w:name="Colorful Grid Accent 2" w:uiPriority="73"/>
+    <w:lsdException w:name="Light Shading Accent 3" w:uiPriority="60"/>
+    <w:lsdException w:name="Light List Accent 3" w:uiPriority="61"/>
+    <w:lsdException w:name="Light Grid Accent 3" w:uiPriority="62"/>
+    <w:lsdException w:name="Medium Shading 1 Accent 3" w:uiPriority="63"/>
+    <w:lsdException w:name="Medium Shading 2 Accent 3" w:uiPriority="64"/>
+    <w:lsdException w:name="Medium List 1 Accent 3" w:uiPriority="65"/>
+    <w:lsdException w:name="Medium List 2 Accent 3" w:uiPriority="66"/>
+    <w:lsdException w:name="Medium Grid 1 Accent 3" w:uiPriority="67"/>
+    <w:lsdException w:name="Medium Grid 2 Accent 3" w:uiPriority="68"/>
+    <w:lsdException w:name="Medium Grid 3 Accent 3" w:uiPriority="69"/>
+    <w:lsdException w:name="Dark List Accent 3" w:uiPriority="70"/>
+    <w:lsdException w:name="Colorful Shading Accent 3" w:uiPriority="71"/>
+    <w:lsdException w:name="Colorful List Accent 3" w:uiPriority="72"/>
+    <w:lsdException w:name="Colorful Grid Accent 3" w:uiPriority="73"/>
+    <w:lsdException w:name="Light Shading Accent 4" w:uiPriority="60"/>
+    <w:lsdException w:name="Light List Accent 4" w:uiPriority="61"/>
+    <w:lsdException w:name="Light Grid Accent 4" w:uiPriority="62"/>
+    <w:lsdException w:name="Medium Shading 1 Accent 4" w:uiPriority="63"/>
+    <w:lsdException w:name="Medium Shading 2 Accent 4" w:uiPriority="64"/>
+    <w:lsdException w:name="Medium List 1 Accent 4" w:uiPriority="65"/>
+    <w:lsdException w:name="Medium List 2 Accent 4" w:uiPriority="66"/>
+    <w:lsdException w:name="Medium Grid 1 Accent 4" w:uiPriority="67"/>
+    <w:lsdException w:name="Medium Grid 2 Accent 4" w:uiPriority="68"/>
+    <w:lsdException w:name="Medium Grid 3 Accent 4" w:uiPriority="69"/>
+    <w:lsdException w:name="Dark List Accent 4" w:uiPriority="70"/>
+    <w:lsdException w:name="Colorful Shading Accent 4" w:uiPriority="71"/>
+    <w:lsdException w:name="Colorful List Accent 4" w:uiPriority="72"/>
+    <w:lsdException w:name="Colorful Grid Accent 4" w:uiPriority="73"/>
+    <w:lsdException w:name="Light Shading Accent 5" w:uiPriority="60"/>
+    <w:lsdException w:name="Light List Accent 5" w:uiPriority="61"/>
+    <w:lsdException w:name="Light Grid Accent 5" w:uiPriority="62"/>
+    <w:lsdException w:name="Medium Shading 1 Accent 5" w:uiPriority="63"/>
+    <w:lsdException w:name="Medium Shading 2 Accent 5" w:uiPriority="64"/>
+    <w:lsdException w:name="Medium List 1 Accent 5" w:uiPriority="65"/>
+    <w:lsdException w:name="Medium List 2 Accent 5" w:uiPriority="66"/>
+    <w:lsdException w:name="Medium Grid 1 Accent 5" w:uiPriority="67"/>
+    <w:lsdException w:name="Medium Grid 2 Accent 5" w:uiPriority="68"/>
+    <w:lsdException w:name="Medium Grid 3 Accent 5" w:uiPriority="69"/>
+    <w:lsdException w:name="Dark List Accent 5" w:uiPriority="70"/>
+    <w:lsdException w:name="Colorful Shading Accent 5" w:uiPriority="71"/>
+    <w:lsdException w:name="Colorful List Accent 5" w:uiPriority="72"/>
+    <w:lsdException w:name="Colorful Grid Accent 5" w:uiPriority="73"/>
+    <w:lsdException w:name="Light Shading Accent 6" w:uiPriority="60"/>
+    <w:lsdException w:name="Light List Accent 6" w:uiPriority="61"/>
+    <w:lsdException w:name="Light Grid Accent 6" w:uiPriority="62"/>
+    <w:lsdException w:name="Medium Shading 1 Accent 6" w:uiPriority="63"/>
+    <w:lsdException w:name="Medium Shading 2 Accent 6" w:uiPriority="64"/>
+    <w:lsdException w:name="Medium List 1 Accent 6" w:uiPriority="65"/>
+    <w:lsdException w:name="Medium List 2 Accent 6" w:uiPriority="66"/>
+    <w:lsdException w:name="Medium Grid 1 Accent 6" w:uiPriority="67"/>
+    <w:lsdException w:name="Medium Grid 2 Accent 6" w:uiPriority="68"/>
+    <w:lsdException w:name="Medium Grid 3 Accent 6" w:uiPriority="69"/>
+    <w:lsdException w:name="Dark List Accent 6" w:uiPriority="70"/>
+    <w:lsdException w:name="Colorful Shading Accent 6" w:uiPriority="71"/>
+    <w:lsdException w:name="Colorful List Accent 6" w:uiPriority="72"/>
+    <w:lsdException w:name="Colorful Grid Accent 6" w:uiPriority="73"/>
+    <w:lsdException w:name="Subtle Emphasis" w:uiPriority="19" w:qFormat="1"/>
+    <w:lsdException w:name="Intense Emphasis" w:uiPriority="21" w:qFormat="1"/>
+    <w:lsdException w:name="Subtle Reference" w:uiPriority="31" w:qFormat="1"/>
+    <w:lsdException w:name="Intense Reference" w:uiPriority="32" w:qFormat="1"/>
+    <w:lsdException w:name="Book Title" w:uiPriority="33" w:qFormat="1"/>
+    <w:lsdException w:name="Bibliography" w:semiHidden="1" w:uiPriority="37" w:unhideWhenUsed="1"/>
+    <w:lsdException w:name="TOC Heading" w:semiHidden="1" w:uiPriority="39" w:unhideWhenUsed="1" w:qFormat="1"/>
+    <w:lsdException w:name="Plain Table 1" w:uiPriority="41"/>
+    <w:lsdException w:name="Plain Table 2" w:uiPriority="42"/>
+    <w:lsdException w:name="Plain Table 3" w:uiPriority="43"/>
+    <w:lsdException w:name="Plain Table 4" w:uiPriority="44"/>
+    <w:lsdException w:name="Plain Table 5" w:uiPriority="45"/>
+    <w:lsdException w:name="Grid Table Light" w:uiPriority="40"/>
+    <w:lsdException w:name="Grid Table 1 Light" w:uiPriority="46"/>
+    <w:lsdException w:name="Grid Table 2" w:uiPriority="47"/>
+    <w:lsdException w:name="Grid Table 3" w:uiPriority="48"/>
+    <w:lsdException w:name="Grid Table 4" w:uiPriority="49"/>
+    <w:lsdException w:name="Grid Table 5 Dark" w:uiPriority="50"/>
+    <w:lsdException w:name="Grid Table 6 Colorful" w:uiPriority="51"/>
+    <w:lsdException w:name="Grid Table 7 Colorful" w:uiPriority="52"/>
+    <w:lsdException w:name="Grid Table 1 Light Accent 1" w:uiPriority="46"/>
+    <w:lsdException w:name="Grid Table 2 Accent 1" w:uiPriority="47"/>
+    <w:lsdException w:name="Grid Table 3 Accent 1" w:uiPriority="48"/>
+    <w:lsdException w:name="Grid Table 4 Accent 1" w:uiPriority="49"/>
+    <w:lsdException w:name="Grid Table 5 Dark Accent 1" w:uiPriority="50"/>
+    <w:lsdException w:name="Grid Table 6 Colorful Accent 1" w:uiPriority="51"/>
+    <w:lsdException w:name="Grid Table 7 Colorful Accent 1" w:uiPriority="52"/>
+    <w:lsdException w:name="Grid Table 1 Light Accent 2" w:uiPriority="46"/>
+    <w:lsdException w:name="Grid Table 2 Accent 2" w:uiPriority="47"/>
+    <w:lsdException w:name="Grid Table 3 Accent 2" w:uiPriority="48"/>
+    <w:lsdException w:name="Grid Table 4 Accent 2" w:uiPriority="49"/>
+    <w:lsdException w:name="Grid Table 5 Dark Accent 2" w:uiPriority="50"/>
+    <w:lsdException w:name="Grid Table 6 Colorful Accent 2" w:uiPriority="51"/>
+    <w:lsdException w:name="Grid Table 7 Colorful Accent 2" w:uiPriority="52"/>
+    <w:lsdException w:name="Grid Table 1 Light Accent 3" w:uiPriority="46"/>
+    <w:lsdException w:name="Grid Table 2 Accent 3" w:uiPriority="47"/>
+    <w:lsdException w:name="Grid Table 3 Accent 3" w:uiPriority="48"/>
+    <w:lsdException w:name="Grid Table 4 Accent 3" w:uiPriority="49"/>
+    <w:lsdException w:name="Grid Table 5 Dark Accent 3" w:uiPriority="50"/>
+    <w:lsdException w:name="Grid Table 6 Colorful Accent 3" w:uiPriority="51"/>
+    <w:lsdException w:name="Grid Table 7 Colorful Accent 3" w:uiPriority="52"/>
+    <w:lsdException w:name="Grid Table 1 Light Accent 4" w:uiPriority="46"/>
+    <w:lsdException w:name="Grid Table 2 Accent 4" w:uiPriority="47"/>
+    <w:lsdException w:name="Grid Table 3 Accent 4" w:uiPriority="48"/>
+    <w:lsdException w:name="Grid Table 4 Accent 4" w:uiPriority="49"/>
+    <w:lsdException w:name="Grid Table 5 Dark Accent 4" w:uiPriority="50"/>
+    <w:lsdException w:name="Grid Table 6 Colorful Accent 4" w:uiPriority="51"/>
+    <w:lsdException w:name="Grid Table 7 Colorful Accent 4" w:uiPriority="52"/>
+    <w:lsdException w:name="Grid Table 1 Light Accent 5" w:uiPriority="46"/>
+    <w:lsdException w:name="Grid Table 2 Accent 5" w:uiPriority="47"/>
+    <w:lsdException w:name="Grid Table 3 Accent 5" w:uiPriority="48"/>
+    <w:lsdException w:name="Grid Table 4 Accent 5" w:uiPriority="49"/>
+    <w:lsdException w:name="Grid Table 5 Dark Accent 5" w:uiPriority="50"/>
+    <w:lsdException w:name="Grid Table 6 Colorful Accent 5" w:uiPriority="51"/>
+    <w:lsdException w:name="Grid Table 7 Colorful Accent 5" w:uiPriority="52"/>
+    <w:lsdException w:name="Grid Table 1 Light Accent 6" w:uiPriority="46"/>
+    <w:lsdException w:name="Grid Table 2 Accent 6" w:uiPriority="47"/>
+    <w:lsdException w:name="Grid Table 3 Accent 6" w:uiPriority="48"/>
+    <w:lsdException w:name="Grid Table 4 Accent 6" w:uiPriority="49"/>
+    <w:lsdException w:name="Grid Table 5 Dark Accent 6" w:uiPriority="50"/>
+    <w:lsdException w:name="Grid Table 6 Colorful Accent 6" w:uiPriority="51"/>
+    <w:lsdException w:name="Grid Table 7 Colorful Accent 6" w:uiPriority="52"/>
+    <w:lsdException w:name="List Table 1 Light" w:uiPriority="46"/>
+    <w:lsdException w:name="List Table 2" w:uiPriority="47"/>
+    <w:lsdException w:name="List Table 3" w:uiPriority="48"/>
+    <w:lsdException w:name="List Table 4" w:uiPriority="49"/>
+    <w:lsdException w:name="List Table 5 Dark" w:uiPriority="50"/>
+    <w:lsdException w:name="List Table 6 Colorful" w:uiPriority="51"/>
+    <w:lsdException w:name="List Table 7 Colorful" w:uiPriority="52"/>
+    <w:lsdException w:name="List Table 1 Light Accent 1" w:uiPriority="46"/>
+    <w:lsdException w:name="List Table 2 Accent 1" w:uiPriority="47"/>
+    <w:lsdException w:name="List Table 3 Accent 1" w:uiPriority="48"/>
+    <w:lsdException w:name="List Table 4 Accent 1" w:uiPriority="49"/>
+    <w:lsdException w:name="List Table 5 Dark Accent 1" w:uiPriority="50"/>
+    <w:lsdException w:name="List Table 6 Colorful Accent 1" w:uiPriority="51"/>
+    <w:lsdException w:name="List Table 7 Colorful Accent 1" w:uiPriority="52"/>
+    <w:lsdException w:name="List Table 1 Light Accent 2" w:uiPriority="46"/>
+    <w:lsdException w:name="List Table 2 Accent 2" w:uiPriority="47"/>
+    <w:lsdException w:name="List Table 3 Accent 2" w:uiPriority="48"/>
+    <w:lsdException w:name="List Table 4 Accent 2" w:uiPriority="49"/>
+    <w:lsdException w:name="List Table 5 Dark Accent 2" w:uiPriority="50"/>
+    <w:lsdException w:name="List Table 6 Colorful Accent 2" w:uiPriority="51"/>
+    <w:lsdException w:name="List Table 7 Colorful Accent 2" w:uiPriority="52"/>
+    <w:lsdException w:name="List Table 1 Light Accent 3" w:uiPriority="46"/>
+    <w:lsdException w:name="List Table 2 Accent 3" w:uiPriority="47"/>
+    <w:lsdException w:name="List Table 3 Accent 3" w:uiPriority="48"/>
+    <w:lsdException w:name="List Table 4 Accent 3" w:uiPriority="49"/>
+    <w:lsdException w:name="List Table 5 Dark Accent 3" w:uiPriority="50"/>
+    <w:lsdException w:name="List Table 6 Colorful Accent 3" w:uiPriority="51"/>
+    <w:lsdException w:name="List Table 7 Colorful Accent 3" w:uiPriority="52"/>
+    <w:lsdException w:name="List Table 1 Light Accent 4" w:uiPriority="46"/>
+    <w:lsdException w:name="List Table 2 Accent 4" w:uiPriority="47"/>
+    <w:lsdException w:name="List Table 3 Accent 4" w:uiPriority="48"/>
+    <w:lsdException w:name="List Table 4 Accent 4" w:uiPriority="49"/>
+    <w:lsdException w:name="List Table 5 Dark Accent 4" w:uiPriority="50"/>
+    <w:lsdException w:name="List Table 6 Colorful Accent 4" w:uiPriority="51"/>
+    <w:lsdException w:name="List Table 7 Colorful Accent 4" w:uiPriority="52"/>
+    <w:lsdException w:name="List Table 1 Light Accent 5" w:uiPriority="46"/>
+    <w:lsdException w:name="List Table 2 Accent 5" w:uiPriority="47"/>
+    <w:lsdException w:name="List Table 3 Accent 5" w:uiPriority="48"/>
+    <w:lsdException w:name="List Table 4 Accent 5" w:uiPriority="49"/>
+    <w:lsdException w:name="List Table 5 Dark Accent 5" w:uiPriority="50"/>
+    <w:lsdException w:name="List Table 6 Colorful Accent 5" w:uiPriority="51"/>
+    <w:lsdException w:name="List Table 7 Colorful Accent 5" w:uiPriority="52"/>
+    <w:lsdException w:name="List Table 1 Light Accent 6" w:uiPriority="46"/>
+    <w:lsdException w:name="List Table 2 Accent 6" w:uiPriority="47"/>
+    <w:lsdException w:name="List Table 3 Accent 6" w:uiPriority="48"/>
+    <w:lsdException w:name="List Table 4 Accent 6" w:uiPriority="49"/>
+    <w:lsdException w:name="List Table 5 Dark Accent 6" w:uiPriority="50"/>
+    <w:lsdException w:name="List Table 6 Colorful Accent 6" w:uiPriority="51"/>
+    <w:lsdException w:name="List Table 7 Colorful Accent 6" w:uiPriority="52"/>
+    <w:lsdException w:name="Mention" w:semiHidden="1" w:unhideWhenUsed="1"/>
+    <w:lsdException w:name="Smart Hyperlink" w:semiHidden="1" w:unhideWhenUsed="1"/>
+    <w:lsdException w:name="Hashtag" w:semiHidden="1" w:unhideWhenUsed="1"/>
+    <w:lsdException w:name="Unresolved Mention" w:semiHidden="1" w:unhideWhenUsed="1"/>
+    <w:lsdException w:name="Smart Link" w:semiHidden="1" w:unhideWhenUsed="1"/>
   </w:latentStyles>
-  <w:style w:type="paragraph" w:default="1" w:styleId="1">
+  <w:style w:type="paragraph" w:default="1" w:styleId="Normal">
     <w:name w:val="Normal"/>
     <w:qFormat/>
-    <w:uiPriority w:val="0"/>
     <w:pPr>
       <w:spacing w:after="160" w:line="259" w:lineRule="auto"/>
     </w:pPr>
     <w:rPr>
-      <w:rFonts w:asciiTheme="minorHAnsi" w:hAnsiTheme="minorHAnsi" w:eastAsiaTheme="minorEastAsia" w:cstheme="minorBidi"/>
       <w:sz w:val="22"/>
       <w:szCs w:val="22"/>
-      <w:lang w:val="en-SG" w:eastAsia="zh-CN" w:bidi="ar-SA"/>
+      <w:lang w:eastAsia="zh-CN"/>
     </w:rPr>
   </w:style>
-  <w:style w:type="paragraph" w:styleId="2">
+  <w:style w:type="paragraph" w:styleId="Heading1">
     <w:name w:val="heading 1"/>
-    <w:basedOn w:val="1"/>
-    <w:next w:val="1"/>
-    <w:link w:val="8"/>
+    <w:basedOn w:val="Normal"/>
+    <w:next w:val="Normal"/>
+    <w:link w:val="Heading1Char"/>
+    <w:uiPriority w:val="9"/>
     <w:qFormat/>
-    <w:uiPriority w:val="9"/>
     <w:pPr>
       <w:keepNext/>
       <w:keepLines/>
@@ -3257,20 +3198,20 @@
       <w:outlineLvl w:val="0"/>
     </w:pPr>
     <w:rPr>
-      <w:rFonts w:asciiTheme="majorHAnsi" w:hAnsiTheme="majorHAnsi" w:eastAsiaTheme="majorEastAsia" w:cstheme="majorBidi"/>
-      <w:color w:val="2F5597" w:themeColor="accent1" w:themeShade="BF"/>
+      <w:rFonts w:asciiTheme="majorHAnsi" w:eastAsiaTheme="majorEastAsia" w:hAnsiTheme="majorHAnsi" w:cstheme="majorBidi"/>
+      <w:color w:val="2F5496" w:themeColor="accent1" w:themeShade="BF"/>
       <w:sz w:val="32"/>
       <w:szCs w:val="32"/>
     </w:rPr>
   </w:style>
-  <w:style w:type="paragraph" w:styleId="3">
+  <w:style w:type="paragraph" w:styleId="Heading2">
     <w:name w:val="heading 2"/>
-    <w:basedOn w:val="1"/>
-    <w:next w:val="1"/>
-    <w:link w:val="10"/>
+    <w:basedOn w:val="Normal"/>
+    <w:next w:val="Normal"/>
+    <w:link w:val="Heading2Char"/>
+    <w:uiPriority w:val="9"/>
     <w:unhideWhenUsed/>
     <w:qFormat/>
-    <w:uiPriority w:val="9"/>
     <w:pPr>
       <w:keepNext/>
       <w:keepLines/>
@@ -3278,24 +3219,25 @@
       <w:outlineLvl w:val="1"/>
     </w:pPr>
     <w:rPr>
-      <w:rFonts w:asciiTheme="majorHAnsi" w:hAnsiTheme="majorHAnsi" w:eastAsiaTheme="majorEastAsia" w:cstheme="majorBidi"/>
-      <w:color w:val="2F5597" w:themeColor="accent1" w:themeShade="BF"/>
+      <w:rFonts w:asciiTheme="majorHAnsi" w:eastAsiaTheme="majorEastAsia" w:hAnsiTheme="majorHAnsi" w:cstheme="majorBidi"/>
+      <w:color w:val="2F5496" w:themeColor="accent1" w:themeShade="BF"/>
       <w:sz w:val="26"/>
       <w:szCs w:val="26"/>
     </w:rPr>
   </w:style>
-  <w:style w:type="character" w:default="1" w:styleId="4">
+  <w:style w:type="character" w:default="1" w:styleId="DefaultParagraphFont">
     <w:name w:val="Default Paragraph Font"/>
+    <w:uiPriority w:val="1"/>
     <w:semiHidden/>
     <w:unhideWhenUsed/>
-    <w:uiPriority w:val="1"/>
   </w:style>
-  <w:style w:type="table" w:default="1" w:styleId="5">
+  <w:style w:type="table" w:default="1" w:styleId="TableNormal">
     <w:name w:val="Normal Table"/>
+    <w:uiPriority w:val="99"/>
     <w:semiHidden/>
     <w:unhideWhenUsed/>
-    <w:uiPriority w:val="99"/>
     <w:tblPr>
+      <w:tblInd w:w="0" w:type="dxa"/>
       <w:tblCellMar>
         <w:top w:w="0" w:type="dxa"/>
         <w:left w:w="108" w:type="dxa"/>
@@ -3304,77 +3246,73 @@
       </w:tblCellMar>
     </w:tblPr>
   </w:style>
-  <w:style w:type="character" w:styleId="6">
-    <w:name w:val="FollowedHyperlink"/>
-    <w:basedOn w:val="4"/>
+  <w:style w:type="numbering" w:default="1" w:styleId="NoList">
+    <w:name w:val="No List"/>
+    <w:uiPriority w:val="99"/>
     <w:semiHidden/>
     <w:unhideWhenUsed/>
+  </w:style>
+  <w:style w:type="character" w:styleId="FollowedHyperlink">
+    <w:name w:val="FollowedHyperlink"/>
+    <w:basedOn w:val="DefaultParagraphFont"/>
     <w:uiPriority w:val="99"/>
+    <w:semiHidden/>
+    <w:unhideWhenUsed/>
     <w:rPr>
       <w:color w:val="954F72" w:themeColor="followedHyperlink"/>
       <w:u w:val="single"/>
-      <w14:textFill>
-        <w14:solidFill>
-          <w14:schemeClr w14:val="folHlink"/>
-        </w14:solidFill>
-      </w14:textFill>
     </w:rPr>
   </w:style>
-  <w:style w:type="character" w:styleId="7">
+  <w:style w:type="character" w:styleId="Hyperlink">
     <w:name w:val="Hyperlink"/>
-    <w:basedOn w:val="4"/>
+    <w:basedOn w:val="DefaultParagraphFont"/>
+    <w:uiPriority w:val="99"/>
     <w:unhideWhenUsed/>
-    <w:uiPriority w:val="99"/>
     <w:rPr>
       <w:color w:val="0563C1" w:themeColor="hyperlink"/>
       <w:u w:val="single"/>
-      <w14:textFill>
-        <w14:solidFill>
-          <w14:schemeClr w14:val="hlink"/>
-        </w14:solidFill>
-      </w14:textFill>
     </w:rPr>
   </w:style>
-  <w:style w:type="character" w:customStyle="1" w:styleId="8">
+  <w:style w:type="character" w:customStyle="1" w:styleId="Heading1Char">
     <w:name w:val="Heading 1 Char"/>
-    <w:basedOn w:val="4"/>
-    <w:link w:val="2"/>
+    <w:basedOn w:val="DefaultParagraphFont"/>
+    <w:link w:val="Heading1"/>
     <w:uiPriority w:val="9"/>
     <w:rPr>
-      <w:rFonts w:asciiTheme="majorHAnsi" w:hAnsiTheme="majorHAnsi" w:eastAsiaTheme="majorEastAsia" w:cstheme="majorBidi"/>
-      <w:color w:val="2F5597" w:themeColor="accent1" w:themeShade="BF"/>
+      <w:rFonts w:asciiTheme="majorHAnsi" w:eastAsiaTheme="majorEastAsia" w:hAnsiTheme="majorHAnsi" w:cstheme="majorBidi"/>
+      <w:color w:val="2F5496" w:themeColor="accent1" w:themeShade="BF"/>
       <w:sz w:val="32"/>
       <w:szCs w:val="32"/>
     </w:rPr>
   </w:style>
-  <w:style w:type="paragraph" w:styleId="9">
+  <w:style w:type="paragraph" w:styleId="ListParagraph">
     <w:name w:val="List Paragraph"/>
-    <w:basedOn w:val="1"/>
+    <w:basedOn w:val="Normal"/>
+    <w:uiPriority w:val="34"/>
     <w:qFormat/>
-    <w:uiPriority w:val="34"/>
     <w:pPr>
       <w:ind w:left="720"/>
       <w:contextualSpacing/>
     </w:pPr>
   </w:style>
-  <w:style w:type="character" w:customStyle="1" w:styleId="10">
+  <w:style w:type="character" w:customStyle="1" w:styleId="Heading2Char">
     <w:name w:val="Heading 2 Char"/>
-    <w:basedOn w:val="4"/>
-    <w:link w:val="3"/>
+    <w:basedOn w:val="DefaultParagraphFont"/>
+    <w:link w:val="Heading2"/>
     <w:uiPriority w:val="9"/>
     <w:rPr>
-      <w:rFonts w:asciiTheme="majorHAnsi" w:hAnsiTheme="majorHAnsi" w:eastAsiaTheme="majorEastAsia" w:cstheme="majorBidi"/>
-      <w:color w:val="2F5597" w:themeColor="accent1" w:themeShade="BF"/>
+      <w:rFonts w:asciiTheme="majorHAnsi" w:eastAsiaTheme="majorEastAsia" w:hAnsiTheme="majorHAnsi" w:cstheme="majorBidi"/>
+      <w:color w:val="2F5496" w:themeColor="accent1" w:themeShade="BF"/>
       <w:sz w:val="26"/>
       <w:szCs w:val="26"/>
     </w:rPr>
   </w:style>
-  <w:style w:type="character" w:customStyle="1" w:styleId="11">
-    <w:name w:val="Unresolved Mention"/>
-    <w:basedOn w:val="4"/>
+  <w:style w:type="character" w:customStyle="1" w:styleId="UnresolvedMention1">
+    <w:name w:val="Unresolved Mention1"/>
+    <w:basedOn w:val="DefaultParagraphFont"/>
+    <w:uiPriority w:val="99"/>
     <w:semiHidden/>
     <w:unhideWhenUsed/>
-    <w:uiPriority w:val="99"/>
     <w:rPr>
       <w:color w:val="605E5C"/>
       <w:shd w:val="clear" w:color="auto" w:fill="E1DFDD"/>
@@ -3635,6 +3573,7 @@
     </a:fmtScheme>
   </a:themeElements>
   <a:objectDefaults/>
+  <a:extraClrSchemeLst/>
 </a:theme>
 </file>
 

</xml_diff>